<commit_message>
fix: Correct Deadline of HW4
</commit_message>
<xml_diff>
--- a/Homeworks/S2-98-99/CN1-S2-98-99-HW4.docx
+++ b/Homeworks/S2-98-99/CN1-S2-98-99-HW4.docx
@@ -14183,19 +14183,7 @@
             <w:rPr>
               <w:rFonts w:ascii="Cambria Math" w:hAnsi="Cambria Math"/>
             </w:rPr>
-            <m:t>R=1 Mbps = 1000 Kbps =125 K</m:t>
-          </m:r>
-          <m:r>
-            <w:rPr>
-              <w:rFonts w:ascii="Cambria Math" w:hAnsi="Cambria Math"/>
-            </w:rPr>
-            <m:t>B</m:t>
-          </m:r>
-          <m:r>
-            <w:rPr>
-              <w:rFonts w:ascii="Cambria Math" w:hAnsi="Cambria Math"/>
-            </w:rPr>
-            <m:t>ps</m:t>
+            <m:t>R=1 Mbps = 1000 Kbps =125 KBps</m:t>
           </m:r>
         </m:oMath>
       </m:oMathPara>
@@ -14210,19 +14198,7 @@
             <w:rPr>
               <w:rFonts w:ascii="Cambria Math" w:hAnsi="Cambria Math"/>
             </w:rPr>
-            <m:t>RTT</m:t>
-          </m:r>
-          <m:r>
-            <w:rPr>
-              <w:rFonts w:ascii="Cambria Math" w:hAnsi="Cambria Math"/>
-            </w:rPr>
-            <m:t>=</m:t>
-          </m:r>
-          <m:r>
-            <w:rPr>
-              <w:rFonts w:ascii="Cambria Math" w:hAnsi="Cambria Math"/>
-            </w:rPr>
-            <m:t>2</m:t>
+            <m:t>RTT=2</m:t>
           </m:r>
           <m:sSub>
             <m:sSubPr>
@@ -14325,13 +14301,7 @@
             <w:rPr>
               <w:rFonts w:ascii="Cambria Math" w:eastAsiaTheme="minorEastAsia" w:hAnsi="Cambria Math"/>
             </w:rPr>
-            <m:t>+1=626</m:t>
-          </m:r>
-          <m:r>
-            <w:rPr>
-              <w:rFonts w:ascii="Cambria Math" w:eastAsiaTheme="minorEastAsia" w:hAnsi="Cambria Math"/>
-            </w:rPr>
-            <m:t xml:space="preserve"> </m:t>
+            <m:t xml:space="preserve">+1=626 </m:t>
           </m:r>
         </m:oMath>
       </m:oMathPara>
@@ -14552,13 +14522,7 @@
             <w:rPr>
               <w:rFonts w:ascii="Cambria Math" w:hAnsi="Cambria Math"/>
             </w:rPr>
-            <m:t>W =</m:t>
-          </m:r>
-          <m:r>
-            <w:rPr>
-              <w:rFonts w:ascii="Cambria Math" w:hAnsi="Cambria Math"/>
-            </w:rPr>
-            <m:t>626</m:t>
+            <m:t>W =626</m:t>
           </m:r>
         </m:oMath>
       </m:oMathPara>
@@ -14693,13 +14657,7 @@
                 <w:rPr>
                   <w:rFonts w:ascii="Cambria Math" w:hAnsi="Cambria Math" w:cs="Cambria Math"/>
                 </w:rPr>
-                <m:t>W</m:t>
-              </m:r>
-              <m:r>
-                <w:rPr>
-                  <w:rFonts w:ascii="Cambria Math" w:hAnsi="Cambria Math" w:cs="Cambria Math"/>
-                </w:rPr>
-                <m:t>+1</m:t>
+                <m:t>W+1</m:t>
               </m:r>
             </m:e>
           </m:func>
@@ -14713,13 +14671,7 @@
             <w:rPr>
               <w:rFonts w:ascii="Cambria Math" w:hAnsi="Cambria Math"/>
             </w:rPr>
-            <m:t>=</m:t>
-          </m:r>
-          <m:r>
-            <w:rPr>
-              <w:rFonts w:ascii="Cambria Math" w:hAnsi="Cambria Math"/>
-            </w:rPr>
-            <m:t>10</m:t>
+            <m:t>=10</m:t>
           </m:r>
         </m:oMath>
       </m:oMathPara>
@@ -14873,13 +14825,7 @@
             <w:rPr>
               <w:rFonts w:ascii="Cambria Math" w:hAnsi="Cambria Math"/>
             </w:rPr>
-            <m:t>W =</m:t>
-          </m:r>
-          <m:r>
-            <w:rPr>
-              <w:rFonts w:ascii="Cambria Math" w:hAnsi="Cambria Math"/>
-            </w:rPr>
-            <m:t>626</m:t>
+            <m:t>W =626</m:t>
           </m:r>
         </m:oMath>
       </m:oMathPara>
@@ -14921,13 +14867,7 @@
                 <w:rPr>
                   <w:rFonts w:ascii="Cambria Math" w:hAnsi="Cambria Math"/>
                 </w:rPr>
-                <m:t>n</m:t>
-              </m:r>
-              <m:r>
-                <w:rPr>
-                  <w:rFonts w:ascii="Cambria Math" w:hAnsi="Cambria Math"/>
-                </w:rPr>
-                <m:t>-1</m:t>
+                <m:t>n-1</m:t>
               </m:r>
             </m:sup>
           </m:sSup>
@@ -15043,19 +14983,7 @@
             <w:rPr>
               <w:rFonts w:ascii="Cambria Math" w:hAnsi="Cambria Math"/>
             </w:rPr>
-            <m:t>=</m:t>
-          </m:r>
-          <m:r>
-            <w:rPr>
-              <w:rFonts w:ascii="Cambria Math" w:hAnsi="Cambria Math"/>
-            </w:rPr>
-            <m:t>1</m:t>
-          </m:r>
-          <m:r>
-            <w:rPr>
-              <w:rFonts w:ascii="Cambria Math" w:hAnsi="Cambria Math"/>
-            </w:rPr>
-            <m:t>1</m:t>
+            <m:t>=11</m:t>
           </m:r>
         </m:oMath>
       </m:oMathPara>
@@ -15813,19 +15741,7 @@
             <w:rPr>
               <w:rFonts w:ascii="Cambria Math" w:hAnsi="Cambria Math"/>
             </w:rPr>
-            <m:t>RTT</m:t>
-          </m:r>
-          <m:r>
-            <w:rPr>
-              <w:rFonts w:ascii="Cambria Math" w:hAnsi="Cambria Math"/>
-            </w:rPr>
-            <m:t xml:space="preserve"> = </m:t>
-          </m:r>
-          <m:r>
-            <w:rPr>
-              <w:rFonts w:ascii="Cambria Math" w:hAnsi="Cambria Math"/>
-            </w:rPr>
-            <m:t>2</m:t>
+            <m:t>RTT = 2</m:t>
           </m:r>
           <m:sSub>
             <m:sSubPr>
@@ -15949,13 +15865,7 @@
             <w:rPr>
               <w:rFonts w:ascii="Cambria Math" w:hAnsi="Cambria Math"/>
             </w:rPr>
-            <m:t xml:space="preserve">if RWS = 1 then </m:t>
-          </m:r>
-          <m:r>
-            <w:rPr>
-              <w:rFonts w:ascii="Cambria Math" w:hAnsi="Cambria Math"/>
-            </w:rPr>
-            <m:t>W=</m:t>
+            <m:t>if RWS = 1 then W=</m:t>
           </m:r>
           <m:sSup>
             <m:sSupPr>
@@ -15987,13 +15897,7 @@
             <w:rPr>
               <w:rFonts w:ascii="Cambria Math" w:hAnsi="Cambria Math"/>
             </w:rPr>
-            <m:t>-1</m:t>
-          </m:r>
-          <m:r>
-            <w:rPr>
-              <w:rFonts w:ascii="Cambria Math" w:hAnsi="Cambria Math"/>
-            </w:rPr>
-            <m:t>=51</m:t>
+            <m:t>-1=51</m:t>
           </m:r>
         </m:oMath>
       </m:oMathPara>
@@ -16169,13 +16073,7 @@
             <w:rPr>
               <w:rFonts w:ascii="Cambria Math" w:hAnsi="Cambria Math"/>
             </w:rPr>
-            <m:t xml:space="preserve">if RWS = SWS then </m:t>
-          </m:r>
-          <m:r>
-            <w:rPr>
-              <w:rFonts w:ascii="Cambria Math" w:hAnsi="Cambria Math"/>
-            </w:rPr>
-            <m:t>W=</m:t>
+            <m:t>if RWS = SWS then W=</m:t>
           </m:r>
           <m:sSup>
             <m:sSupPr>
@@ -17889,19 +17787,7 @@
                 <w:rPr>
                   <w:rFonts w:ascii="Cambria Math" w:hAnsi="Cambria Math"/>
                 </w:rPr>
-                <m:t>10*</m:t>
-              </m:r>
-              <m:r>
-                <w:rPr>
-                  <w:rFonts w:ascii="Cambria Math" w:hAnsi="Cambria Math"/>
-                </w:rPr>
-                <m:t>1</m:t>
-              </m:r>
-              <m:r>
-                <w:rPr>
-                  <w:rFonts w:ascii="Cambria Math" w:hAnsi="Cambria Math"/>
-                </w:rPr>
-                <m:t>000</m:t>
+                <m:t>10*1000</m:t>
               </m:r>
             </m:num>
             <m:den>
@@ -17923,13 +17809,7 @@
             <w:rPr>
               <w:rFonts w:ascii="Cambria Math" w:hAnsi="Cambria Math"/>
             </w:rPr>
-            <m:t xml:space="preserve"> = 1</m:t>
-          </m:r>
-          <m:r>
-            <w:rPr>
-              <w:rFonts w:ascii="Cambria Math" w:hAnsi="Cambria Math"/>
-            </w:rPr>
-            <m:t>0</m:t>
+            <m:t xml:space="preserve"> = 10</m:t>
           </m:r>
         </m:oMath>
       </m:oMathPara>
@@ -17938,9 +17818,6 @@
       <w:pPr>
         <w:pStyle w:val="Solution"/>
         <w:bidi w:val="0"/>
-        <w:rPr>
-          <w:rFonts w:hint="cs"/>
-        </w:rPr>
       </w:pPr>
       <w:r>
         <w:t xml:space="preserve">P: </w:t>
@@ -17956,9 +17833,6 @@
     <w:p>
       <w:pPr>
         <w:pStyle w:val="Solution"/>
-        <w:rPr>
-          <w:rFonts w:hint="cs"/>
-        </w:rPr>
       </w:pPr>
       <w:r>
         <w:rPr>
@@ -18091,13 +17965,7 @@
                 <w:rPr>
                   <w:rFonts w:ascii="Cambria Math" w:hAnsi="Cambria Math"/>
                 </w:rPr>
-                <m:t>1</m:t>
-              </m:r>
-              <m:r>
-                <w:rPr>
-                  <w:rFonts w:ascii="Cambria Math" w:hAnsi="Cambria Math"/>
-                </w:rPr>
-                <m:t>0</m:t>
+                <m:t>10</m:t>
               </m:r>
             </m:sup>
           </m:sSup>
@@ -18547,13 +18415,7 @@
                     <w:rPr>
                       <w:rFonts w:ascii="Cambria Math" w:hAnsi="Cambria Math"/>
                     </w:rPr>
-                    <m:t>1</m:t>
-                  </m:r>
-                  <m:r>
-                    <w:rPr>
-                      <w:rFonts w:ascii="Cambria Math" w:hAnsi="Cambria Math"/>
-                    </w:rPr>
-                    <m:t>0</m:t>
+                    <m:t>10</m:t>
                   </m:r>
                 </m:sup>
               </m:sSup>
@@ -19066,13 +18928,7 @@
                 <w:rPr>
                   <w:rFonts w:ascii="Cambria Math" w:hAnsi="Cambria Math"/>
                 </w:rPr>
-                <m:t>1</m:t>
-              </m:r>
-              <m:r>
-                <w:rPr>
-                  <w:rFonts w:ascii="Cambria Math" w:hAnsi="Cambria Math"/>
-                </w:rPr>
-                <m:t>-p</m:t>
+                <m:t>1-p</m:t>
               </m:r>
             </m:den>
           </m:f>
@@ -20443,7 +20299,7 @@
     <w:p>
       <w:pPr>
         <w:rPr>
-          <w:rFonts w:eastAsiaTheme="minorEastAsia" w:hint="cs"/>
+          <w:rFonts w:eastAsiaTheme="minorEastAsia"/>
         </w:rPr>
       </w:pPr>
     </w:p>
@@ -23048,7 +22904,11 @@
         </mc:Choice>
         <mc:Fallback>
           <w:pict>
-            <v:shape w14:anchorId="2465B128" id="Text Box 5" o:spid="_x0000_s1028" type="#_x0000_t202" style="position:absolute;left:0;text-align:left;margin-left:-8.45pt;margin-top:19.25pt;width:75pt;height:141.75pt;z-index:251649536;visibility:visible;mso-wrap-style:square;mso-width-percent:0;mso-height-percent:0;mso-wrap-distance-left:9pt;mso-wrap-distance-top:0;mso-wrap-distance-right:9pt;mso-wrap-distance-bottom:0;mso-position-horizontal:absolute;mso-position-horizontal-relative:margin;mso-position-vertical:absolute;mso-position-vertical-relative:text;mso-width-percent:0;mso-height-percent:0;mso-width-relative:margin;mso-height-relative:margin;v-text-anchor:top" o:gfxdata="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" filled="f" stroked="f" strokeweight=".5pt">
+            <v:shapetype w14:anchorId="2465B128" id="_x0000_t202" coordsize="21600,21600" o:spt="202" path="m,l,21600r21600,l21600,xe">
+              <v:stroke joinstyle="miter"/>
+              <v:path gradientshapeok="t" o:connecttype="rect"/>
+            </v:shapetype>
+            <v:shape id="Text Box 5" o:spid="_x0000_s1028" type="#_x0000_t202" style="position:absolute;left:0;text-align:left;margin-left:-8.45pt;margin-top:19.25pt;width:75pt;height:141.75pt;z-index:251649536;visibility:visible;mso-wrap-style:square;mso-width-percent:0;mso-height-percent:0;mso-wrap-distance-left:9pt;mso-wrap-distance-top:0;mso-wrap-distance-right:9pt;mso-wrap-distance-bottom:0;mso-position-horizontal:absolute;mso-position-horizontal-relative:margin;mso-position-vertical:absolute;mso-position-vertical-relative:text;mso-width-percent:0;mso-height-percent:0;mso-width-relative:margin;mso-height-relative:margin;v-text-anchor:top" o:gfxdata="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" filled="f" stroked="f" strokeweight=".5pt">
               <v:textbox>
                 <w:txbxContent>
                   <w:tbl>
@@ -26663,7 +26523,7 @@
         <w:rtl/>
         <w:lang w:bidi="fa-IR"/>
       </w:rPr>
-      <w:t>۲۰</w:t>
+      <w:t>۰۵</w:t>
     </w:r>
     <w:r>
       <w:rPr>
@@ -26683,7 +26543,17 @@
         <w:rtl/>
         <w:lang w:bidi="fa-IR"/>
       </w:rPr>
-      <w:t>۰۳</w:t>
+      <w:t>۰</w:t>
+    </w:r>
+    <w:r>
+      <w:rPr>
+        <w:rFonts w:ascii="IranNastaliq" w:hAnsi="IranNastaliq" w:cs="IranNastaliq" w:hint="cs"/>
+        <w:sz w:val="28"/>
+        <w:szCs w:val="28"/>
+        <w:rtl/>
+        <w:lang w:bidi="fa-IR"/>
+      </w:rPr>
+      <w:t>۴</w:t>
     </w:r>
     <w:r>
       <w:rPr>
@@ -26723,7 +26593,7 @@
         <w:rtl/>
         <w:lang w:bidi="fa-IR"/>
       </w:rPr>
-      <w:t>۰۱</w:t>
+      <w:t>۱۷</w:t>
     </w:r>
     <w:r>
       <w:rPr>
@@ -26995,7 +26865,7 @@
         <v:path o:extrusionok="f" gradientshapeok="t" o:connecttype="rect"/>
         <o:lock v:ext="edit" aspectratio="t"/>
       </v:shapetype>
-      <v:shape id="_x0000_i4025" type="#_x0000_t75" style="width:11.25pt;height:11.25pt" o:bullet="t">
+      <v:shape id="_x0000_i1191" type="#_x0000_t75" style="width:11.25pt;height:11.25pt" o:bullet="t">
         <v:imagedata r:id="rId1" o:title="mso4629"/>
       </v:shape>
     </w:pict>

</xml_diff>

<commit_message>
fix: Correct Deadline on All Pages
</commit_message>
<xml_diff>
--- a/Homeworks/S2-98-99/CN1-S2-98-99-HW4.docx
+++ b/Homeworks/S2-98-99/CN1-S2-98-99-HW4.docx
@@ -21009,7 +21009,17 @@
         <w:rtl/>
         <w:lang w:bidi="fa-IR"/>
       </w:rPr>
-      <w:t>۰۱/۰۴/۱۳۹۹</w:t>
+      <w:t>۱۷</w:t>
+    </w:r>
+    <w:r>
+      <w:rPr>
+        <w:rFonts w:ascii="IranNastaliq" w:hAnsi="IranNastaliq" w:cs="IranNastaliq" w:hint="cs"/>
+        <w:sz w:val="32"/>
+        <w:szCs w:val="32"/>
+        <w:rtl/>
+        <w:lang w:bidi="fa-IR"/>
+      </w:rPr>
+      <w:t>/۰۴/۱۳۹۹</w:t>
     </w:r>
     <w:r>
       <w:rPr>

</xml_diff>

<commit_message>
feat: Remove Redundant Problem
</commit_message>
<xml_diff>
--- a/Homeworks/S2-98-99/CN1-S2-98-99-HW4.docx
+++ b/Homeworks/S2-98-99/CN1-S2-98-99-HW4.docx
@@ -313,6 +313,7 @@
           <w:rtl/>
         </w:rPr>
       </w:pPr>
+      <w:proofErr w:type="spellStart"/>
       <w:r>
         <w:rPr>
           <w:rtl/>
@@ -333,6 +334,7 @@
         </w:rPr>
         <w:t>که</w:t>
       </w:r>
+      <w:proofErr w:type="spellEnd"/>
       <w:r>
         <w:rPr>
           <w:rFonts w:hint="cs"/>
@@ -401,8 +403,25 @@
           <w:rFonts w:hint="cs"/>
           <w:rtl/>
         </w:rPr>
-        <w:t xml:space="preserve"> ارسال داده به بافر گیرنده را </w:t>
-      </w:r>
+        <w:t xml:space="preserve"> ارسال داده به </w:t>
+      </w:r>
+      <w:proofErr w:type="spellStart"/>
+      <w:r>
+        <w:rPr>
+          <w:rFonts w:hint="cs"/>
+          <w:rtl/>
+        </w:rPr>
+        <w:t>بافر</w:t>
+      </w:r>
+      <w:proofErr w:type="spellEnd"/>
+      <w:r>
+        <w:rPr>
+          <w:rFonts w:hint="cs"/>
+          <w:rtl/>
+        </w:rPr>
+        <w:t xml:space="preserve"> گیرنده را </w:t>
+      </w:r>
+      <w:proofErr w:type="spellStart"/>
       <w:r>
         <w:rPr>
           <w:rtl/>
@@ -423,12 +442,29 @@
         </w:rPr>
         <w:t>ع‌تر</w:t>
       </w:r>
-      <w:r>
-        <w:rPr>
-          <w:rFonts w:hint="cs"/>
-          <w:rtl/>
-        </w:rPr>
-        <w:t xml:space="preserve"> از خالی کردن بافر توسط میزبان </w:t>
+      <w:proofErr w:type="spellEnd"/>
+      <w:r>
+        <w:rPr>
+          <w:rFonts w:hint="cs"/>
+          <w:rtl/>
+        </w:rPr>
+        <w:t xml:space="preserve"> از خالی کردن </w:t>
+      </w:r>
+      <w:proofErr w:type="spellStart"/>
+      <w:r>
+        <w:rPr>
+          <w:rFonts w:hint="cs"/>
+          <w:rtl/>
+        </w:rPr>
+        <w:t>بافر</w:t>
+      </w:r>
+      <w:proofErr w:type="spellEnd"/>
+      <w:r>
+        <w:rPr>
+          <w:rFonts w:hint="cs"/>
+          <w:rtl/>
+        </w:rPr>
+        <w:t xml:space="preserve"> توسط میزبان </w:t>
       </w:r>
       <w:r>
         <w:t>B</w:t>
@@ -440,6 +476,7 @@
         </w:rPr>
         <w:t xml:space="preserve"> انجام </w:t>
       </w:r>
+      <w:proofErr w:type="spellStart"/>
       <w:r>
         <w:rPr>
           <w:rtl/>
@@ -460,12 +497,45 @@
         </w:rPr>
         <w:t>دهد</w:t>
       </w:r>
-      <w:r>
-        <w:rPr>
-          <w:rFonts w:hint="cs"/>
-          <w:rtl/>
-        </w:rPr>
-        <w:t xml:space="preserve">. بافر گیرنده با نرخ لحظه‌ای </w:t>
+      <w:proofErr w:type="spellEnd"/>
+      <w:r>
+        <w:rPr>
+          <w:rFonts w:hint="cs"/>
+          <w:rtl/>
+        </w:rPr>
+        <w:t xml:space="preserve">. </w:t>
+      </w:r>
+      <w:proofErr w:type="spellStart"/>
+      <w:r>
+        <w:rPr>
+          <w:rFonts w:hint="cs"/>
+          <w:rtl/>
+        </w:rPr>
+        <w:t>بافر</w:t>
+      </w:r>
+      <w:proofErr w:type="spellEnd"/>
+      <w:r>
+        <w:rPr>
+          <w:rFonts w:hint="cs"/>
+          <w:rtl/>
+        </w:rPr>
+        <w:t xml:space="preserve"> گیرنده با نرخ </w:t>
+      </w:r>
+      <w:proofErr w:type="spellStart"/>
+      <w:r>
+        <w:rPr>
+          <w:rFonts w:hint="cs"/>
+          <w:rtl/>
+        </w:rPr>
+        <w:t>لحظه‌ای</w:t>
+      </w:r>
+      <w:proofErr w:type="spellEnd"/>
+      <w:r>
+        <w:rPr>
+          <w:rFonts w:hint="cs"/>
+          <w:rtl/>
+        </w:rPr>
+        <w:t xml:space="preserve"> </w:t>
       </w:r>
       <w:r>
         <w:t>100Mbps</w:t>
@@ -477,6 +547,7 @@
         </w:rPr>
         <w:t xml:space="preserve"> پر </w:t>
       </w:r>
+      <w:proofErr w:type="spellStart"/>
       <w:r>
         <w:rPr>
           <w:rtl/>
@@ -497,13 +568,31 @@
         </w:rPr>
         <w:t>شود</w:t>
       </w:r>
-      <w:r>
-        <w:rPr>
-          <w:rFonts w:hint="cs"/>
-          <w:rtl/>
-        </w:rPr>
-        <w:t xml:space="preserve">. زمانی که بافر پر </w:t>
-      </w:r>
+      <w:proofErr w:type="spellEnd"/>
+      <w:r>
+        <w:rPr>
+          <w:rFonts w:hint="cs"/>
+          <w:rtl/>
+        </w:rPr>
+        <w:t xml:space="preserve">. زمانی که </w:t>
+      </w:r>
+      <w:proofErr w:type="spellStart"/>
+      <w:r>
+        <w:rPr>
+          <w:rFonts w:hint="cs"/>
+          <w:rtl/>
+        </w:rPr>
+        <w:t>بافر</w:t>
+      </w:r>
+      <w:proofErr w:type="spellEnd"/>
+      <w:r>
+        <w:rPr>
+          <w:rFonts w:hint="cs"/>
+          <w:rtl/>
+        </w:rPr>
+        <w:t xml:space="preserve"> پر </w:t>
+      </w:r>
+      <w:proofErr w:type="spellStart"/>
       <w:r>
         <w:rPr>
           <w:rtl/>
@@ -524,6 +613,7 @@
         </w:rPr>
         <w:t>شود</w:t>
       </w:r>
+      <w:proofErr w:type="spellEnd"/>
       <w:r>
         <w:rPr>
           <w:rFonts w:hint="cs"/>
@@ -551,6 +641,7 @@
         </w:rPr>
         <w:t xml:space="preserve"> علامت </w:t>
       </w:r>
+      <w:proofErr w:type="spellStart"/>
       <w:r>
         <w:rPr>
           <w:rtl/>
@@ -571,6 +662,7 @@
         </w:rPr>
         <w:t>دهد</w:t>
       </w:r>
+      <w:proofErr w:type="spellEnd"/>
       <w:r>
         <w:rPr>
           <w:rFonts w:hint="cs"/>
@@ -593,6 +685,7 @@
         </w:rPr>
         <w:t xml:space="preserve"> انجام </w:t>
       </w:r>
+      <w:proofErr w:type="spellStart"/>
       <w:r>
         <w:rPr>
           <w:rtl/>
@@ -613,6 +706,7 @@
         </w:rPr>
         <w:t>دهد</w:t>
       </w:r>
+      <w:proofErr w:type="spellEnd"/>
       <w:r>
         <w:rPr>
           <w:rFonts w:hint="cs"/>
@@ -630,6 +724,7 @@
         </w:rPr>
         <w:t xml:space="preserve"> ارسال را متوقف </w:t>
       </w:r>
+      <w:proofErr w:type="spellStart"/>
       <w:r>
         <w:rPr>
           <w:rtl/>
@@ -650,6 +745,7 @@
         </w:rPr>
         <w:t>کند</w:t>
       </w:r>
+      <w:proofErr w:type="spellEnd"/>
       <w:r>
         <w:rPr>
           <w:rFonts w:hint="cs"/>
@@ -681,7 +777,23 @@
           <w:rFonts w:hint="cs"/>
           <w:rtl/>
         </w:rPr>
-        <w:t xml:space="preserve">ی که یک سگمنت </w:t>
+        <w:t xml:space="preserve">ی که یک </w:t>
+      </w:r>
+      <w:proofErr w:type="spellStart"/>
+      <w:r>
+        <w:rPr>
+          <w:rFonts w:hint="cs"/>
+          <w:rtl/>
+        </w:rPr>
+        <w:t>سگمنت</w:t>
+      </w:r>
+      <w:proofErr w:type="spellEnd"/>
+      <w:r>
+        <w:rPr>
+          <w:rFonts w:hint="cs"/>
+          <w:rtl/>
+        </w:rPr>
+        <w:t xml:space="preserve"> </w:t>
       </w:r>
       <w:r>
         <w:t>TCP</w:t>
@@ -731,6 +843,7 @@
         </w:rPr>
         <w:t xml:space="preserve"> ارسال را متوقف </w:t>
       </w:r>
+      <w:proofErr w:type="spellStart"/>
       <w:r>
         <w:rPr>
           <w:rtl/>
@@ -751,6 +864,7 @@
         </w:rPr>
         <w:t>کند</w:t>
       </w:r>
+      <w:proofErr w:type="spellEnd"/>
       <w:r>
         <w:rPr>
           <w:rFonts w:hint="cs"/>
@@ -758,6 +872,7 @@
         </w:rPr>
         <w:t xml:space="preserve"> و از سر </w:t>
       </w:r>
+      <w:proofErr w:type="spellStart"/>
       <w:r>
         <w:rPr>
           <w:rtl/>
@@ -792,6 +907,7 @@
         </w:rPr>
         <w:t>رد</w:t>
       </w:r>
+      <w:proofErr w:type="spellEnd"/>
       <w:r>
         <w:rPr>
           <w:rFonts w:hint="cs"/>
@@ -824,6 +940,7 @@
         </w:rPr>
         <w:t xml:space="preserve"> دریافت </w:t>
       </w:r>
+      <w:proofErr w:type="spellStart"/>
       <w:r>
         <w:rPr>
           <w:rtl/>
@@ -844,6 +961,7 @@
         </w:rPr>
         <w:t>کند</w:t>
       </w:r>
+      <w:proofErr w:type="spellEnd"/>
       <w:r>
         <w:rPr>
           <w:rFonts w:hint="cs"/>
@@ -851,6 +969,7 @@
         </w:rPr>
         <w:t xml:space="preserve"> صورت </w:t>
       </w:r>
+      <w:proofErr w:type="spellStart"/>
       <w:r>
         <w:rPr>
           <w:rtl/>
@@ -885,6 +1004,7 @@
         </w:rPr>
         <w:t>رد</w:t>
       </w:r>
+      <w:proofErr w:type="spellEnd"/>
       <w:r>
         <w:rPr>
           <w:rFonts w:hint="cs"/>
@@ -1023,7 +1143,25 @@
           <w:rtl/>
           <w:lang w:bidi="fa-IR"/>
         </w:rPr>
-        <w:t xml:space="preserve"> را درنظر بگیرید. فرض کنید که </w:t>
+        <w:t xml:space="preserve"> را </w:t>
+      </w:r>
+      <w:proofErr w:type="spellStart"/>
+      <w:r>
+        <w:rPr>
+          <w:rFonts w:hint="cs"/>
+          <w:rtl/>
+          <w:lang w:bidi="fa-IR"/>
+        </w:rPr>
+        <w:t>درنظر</w:t>
+      </w:r>
+      <w:proofErr w:type="spellEnd"/>
+      <w:r>
+        <w:rPr>
+          <w:rFonts w:hint="cs"/>
+          <w:rtl/>
+          <w:lang w:bidi="fa-IR"/>
+        </w:rPr>
+        <w:t xml:space="preserve"> بگیرید. فرض کنید که </w:t>
       </w:r>
       <m:oMath>
         <m:r>
@@ -1101,7 +1239,25 @@
           <w:rtl/>
           <w:lang w:bidi="fa-IR"/>
         </w:rPr>
-        <w:t xml:space="preserve"> درنظر بگیرید و فرض کنید که</w:t>
+        <w:t xml:space="preserve"> </w:t>
+      </w:r>
+      <w:proofErr w:type="spellStart"/>
+      <w:r>
+        <w:rPr>
+          <w:rFonts w:hint="cs"/>
+          <w:rtl/>
+          <w:lang w:bidi="fa-IR"/>
+        </w:rPr>
+        <w:t>درنظر</w:t>
+      </w:r>
+      <w:proofErr w:type="spellEnd"/>
+      <w:r>
+        <w:rPr>
+          <w:rFonts w:hint="cs"/>
+          <w:rtl/>
+          <w:lang w:bidi="fa-IR"/>
+        </w:rPr>
+        <w:t xml:space="preserve"> بگیرید و فرض کنید که</w:t>
       </w:r>
       <w:r>
         <w:rPr>
@@ -1280,7 +1436,43 @@
           <w:rtl/>
           <w:lang w:bidi="fa-IR"/>
         </w:rPr>
-        <w:t xml:space="preserve"> مذکور، فرض کنید چهار پیام تصدیق متناظر با نمونه‌های </w:t>
+        <w:t xml:space="preserve"> مذکور، فرض کنید چهار پیام تصدیق </w:t>
+      </w:r>
+      <w:proofErr w:type="spellStart"/>
+      <w:r>
+        <w:rPr>
+          <w:rFonts w:hint="cs"/>
+          <w:rtl/>
+          <w:lang w:bidi="fa-IR"/>
+        </w:rPr>
+        <w:t>متناظر</w:t>
+      </w:r>
+      <w:proofErr w:type="spellEnd"/>
+      <w:r>
+        <w:rPr>
+          <w:rFonts w:hint="cs"/>
+          <w:rtl/>
+          <w:lang w:bidi="fa-IR"/>
+        </w:rPr>
+        <w:t xml:space="preserve"> با </w:t>
+      </w:r>
+      <w:proofErr w:type="spellStart"/>
+      <w:r>
+        <w:rPr>
+          <w:rFonts w:hint="cs"/>
+          <w:rtl/>
+          <w:lang w:bidi="fa-IR"/>
+        </w:rPr>
+        <w:t>نمونه‌های</w:t>
+      </w:r>
+      <w:proofErr w:type="spellEnd"/>
+      <w:r>
+        <w:rPr>
+          <w:rFonts w:hint="cs"/>
+          <w:rtl/>
+          <w:lang w:bidi="fa-IR"/>
+        </w:rPr>
+        <w:t xml:space="preserve"> </w:t>
       </w:r>
       <w:r>
         <w:rPr>
@@ -1456,6 +1648,7 @@
         </w:rPr>
         <w:t xml:space="preserve"> برگشته‌اند، مقدار </w:t>
       </w:r>
+      <w:proofErr w:type="spellStart"/>
       <w:r>
         <w:rPr>
           <w:rFonts w:eastAsiaTheme="minorEastAsia"/>
@@ -1463,6 +1656,7 @@
         </w:rPr>
         <w:t>EstimatedRTT</w:t>
       </w:r>
+      <w:proofErr w:type="spellEnd"/>
       <w:r>
         <w:rPr>
           <w:rFonts w:eastAsiaTheme="minorEastAsia" w:hint="cs"/>
@@ -1539,7 +1733,25 @@
           <w:rtl/>
           <w:lang w:bidi="fa-IR"/>
         </w:rPr>
-        <w:t xml:space="preserve"> گفته می‌شود.</w:t>
+        <w:t xml:space="preserve"> گفته </w:t>
+      </w:r>
+      <w:proofErr w:type="spellStart"/>
+      <w:r>
+        <w:rPr>
+          <w:rFonts w:eastAsiaTheme="minorEastAsia" w:hint="cs"/>
+          <w:rtl/>
+          <w:lang w:bidi="fa-IR"/>
+        </w:rPr>
+        <w:t>می‌شود</w:t>
+      </w:r>
+      <w:proofErr w:type="spellEnd"/>
+      <w:r>
+        <w:rPr>
+          <w:rFonts w:eastAsiaTheme="minorEastAsia" w:hint="cs"/>
+          <w:rtl/>
+          <w:lang w:bidi="fa-IR"/>
+        </w:rPr>
+        <w:t>.</w:t>
       </w:r>
     </w:p>
     <w:p>
@@ -1605,7 +1817,23 @@
           <w:rFonts w:hint="cs"/>
           <w:rtl/>
         </w:rPr>
-        <w:t>ام استفاده می‌کنیم.</w:t>
+        <w:t xml:space="preserve">ام استفاده </w:t>
+      </w:r>
+      <w:proofErr w:type="spellStart"/>
+      <w:r>
+        <w:rPr>
+          <w:rFonts w:hint="cs"/>
+          <w:rtl/>
+        </w:rPr>
+        <w:t>می‌کنیم</w:t>
+      </w:r>
+      <w:proofErr w:type="spellEnd"/>
+      <w:r>
+        <w:rPr>
+          <w:rFonts w:hint="cs"/>
+          <w:rtl/>
+        </w:rPr>
+        <w:t>.</w:t>
       </w:r>
     </w:p>
     <w:p>
@@ -2521,7 +2749,87 @@
           <w:rFonts w:hint="cs"/>
           <w:rtl/>
         </w:rPr>
-        <w:t>در این روش میانگین وزن به داده‌های گذشته به صورت نمایی وزن کمتری می‌دهد و اینگونه به نظر می‌رسد که میانگین در واقع به صورت یک پنجره در حال حرکت است که تاثیر داده‌های قدیمی را از بین می‌برد.</w:t>
+        <w:t xml:space="preserve">در این روش میانگین وزن به </w:t>
+      </w:r>
+      <w:proofErr w:type="spellStart"/>
+      <w:r>
+        <w:rPr>
+          <w:rFonts w:hint="cs"/>
+          <w:rtl/>
+        </w:rPr>
+        <w:t>داده‌های</w:t>
+      </w:r>
+      <w:proofErr w:type="spellEnd"/>
+      <w:r>
+        <w:rPr>
+          <w:rFonts w:hint="cs"/>
+          <w:rtl/>
+        </w:rPr>
+        <w:t xml:space="preserve"> گذشته به صورت نمایی وزن کمتری </w:t>
+      </w:r>
+      <w:proofErr w:type="spellStart"/>
+      <w:r>
+        <w:rPr>
+          <w:rFonts w:hint="cs"/>
+          <w:rtl/>
+        </w:rPr>
+        <w:t>می‌دهد</w:t>
+      </w:r>
+      <w:proofErr w:type="spellEnd"/>
+      <w:r>
+        <w:rPr>
+          <w:rFonts w:hint="cs"/>
+          <w:rtl/>
+        </w:rPr>
+        <w:t xml:space="preserve"> و اینگونه به نظر </w:t>
+      </w:r>
+      <w:proofErr w:type="spellStart"/>
+      <w:r>
+        <w:rPr>
+          <w:rFonts w:hint="cs"/>
+          <w:rtl/>
+        </w:rPr>
+        <w:t>می‌رسد</w:t>
+      </w:r>
+      <w:proofErr w:type="spellEnd"/>
+      <w:r>
+        <w:rPr>
+          <w:rFonts w:hint="cs"/>
+          <w:rtl/>
+        </w:rPr>
+        <w:t xml:space="preserve"> که میانگین در واقع به صورت یک پنجره در حال حرکت است که تاثیر </w:t>
+      </w:r>
+      <w:proofErr w:type="spellStart"/>
+      <w:r>
+        <w:rPr>
+          <w:rFonts w:hint="cs"/>
+          <w:rtl/>
+        </w:rPr>
+        <w:t>داده‌های</w:t>
+      </w:r>
+      <w:proofErr w:type="spellEnd"/>
+      <w:r>
+        <w:rPr>
+          <w:rFonts w:hint="cs"/>
+          <w:rtl/>
+        </w:rPr>
+        <w:t xml:space="preserve"> قدیمی را از بین </w:t>
+      </w:r>
+      <w:proofErr w:type="spellStart"/>
+      <w:r>
+        <w:rPr>
+          <w:rFonts w:hint="cs"/>
+          <w:rtl/>
+        </w:rPr>
+        <w:t>می‌برد</w:t>
+      </w:r>
+      <w:proofErr w:type="spellEnd"/>
+      <w:r>
+        <w:rPr>
+          <w:rFonts w:hint="cs"/>
+          <w:rtl/>
+        </w:rPr>
+        <w:t>.</w:t>
       </w:r>
     </w:p>
     <w:p>
@@ -2586,6 +2894,7 @@
         </w:rPr>
         <w:t xml:space="preserve"> </w:t>
       </w:r>
+      <w:proofErr w:type="spellStart"/>
       <w:r>
         <w:rPr>
           <w:rFonts w:hint="cs"/>
@@ -2594,6 +2903,7 @@
         </w:rPr>
         <w:t>توفف</w:t>
       </w:r>
+      <w:proofErr w:type="spellEnd"/>
       <w:r>
         <w:rPr>
           <w:rtl/>
@@ -2612,7 +2922,15 @@
           <w:rtl/>
           <w:lang w:bidi="fa-IR"/>
         </w:rPr>
-        <w:t>) بهره‌ور</w:t>
+        <w:t xml:space="preserve">) </w:t>
+      </w:r>
+      <w:proofErr w:type="spellStart"/>
+      <w:r>
+        <w:rPr>
+          <w:rtl/>
+          <w:lang w:bidi="fa-IR"/>
+        </w:rPr>
+        <w:t>بهره‌ور</w:t>
       </w:r>
       <w:r>
         <w:rPr>
@@ -2622,6 +2940,7 @@
         </w:rPr>
         <w:t>ی</w:t>
       </w:r>
+      <w:proofErr w:type="spellEnd"/>
       <w:r>
         <w:rPr>
           <w:rtl/>
@@ -2808,7 +3127,15 @@
           <w:rtl/>
           <w:lang w:bidi="fa-IR"/>
         </w:rPr>
-        <w:t xml:space="preserve"> ۲۰۰ م</w:t>
+        <w:t xml:space="preserve"> ۲۰۰ </w:t>
+      </w:r>
+      <w:proofErr w:type="spellStart"/>
+      <w:r>
+        <w:rPr>
+          <w:rtl/>
+          <w:lang w:bidi="fa-IR"/>
+        </w:rPr>
+        <w:t>م</w:t>
       </w:r>
       <w:r>
         <w:rPr>
@@ -2858,6 +3185,7 @@
         </w:rPr>
         <w:t>ه</w:t>
       </w:r>
+      <w:proofErr w:type="spellEnd"/>
       <w:r>
         <w:rPr>
           <w:rtl/>
@@ -3677,7 +4005,14 @@
         <w:rPr>
           <w:rtl/>
         </w:rPr>
-        <w:t xml:space="preserve"> که هر دو طرف داده‌ا</w:t>
+        <w:t xml:space="preserve"> که هر دو طرف </w:t>
+      </w:r>
+      <w:proofErr w:type="spellStart"/>
+      <w:r>
+        <w:rPr>
+          <w:rtl/>
+        </w:rPr>
+        <w:t>داده‌ا</w:t>
       </w:r>
       <w:r>
         <w:rPr>
@@ -3686,6 +4021,7 @@
         </w:rPr>
         <w:t>ی</w:t>
       </w:r>
+      <w:proofErr w:type="spellEnd"/>
       <w:r>
         <w:rPr>
           <w:rtl/>
@@ -3703,7 +4039,14 @@
         <w:rPr>
           <w:rtl/>
         </w:rPr>
-        <w:t xml:space="preserve"> ارسال دارند انجام م</w:t>
+        <w:t xml:space="preserve"> ارسال دارند انجام </w:t>
+      </w:r>
+      <w:proofErr w:type="spellStart"/>
+      <w:r>
+        <w:rPr>
+          <w:rtl/>
+        </w:rPr>
+        <w:t>م</w:t>
       </w:r>
       <w:r>
         <w:rPr>
@@ -3719,6 +4062,7 @@
         </w:rPr>
         <w:t>شود</w:t>
       </w:r>
+      <w:proofErr w:type="spellEnd"/>
       <w:r>
         <w:rPr>
           <w:rtl/>
@@ -3743,7 +4087,14 @@
         <w:rPr>
           <w:rtl/>
         </w:rPr>
-        <w:t xml:space="preserve"> طرف داده‌ا</w:t>
+        <w:t xml:space="preserve"> طرف </w:t>
+      </w:r>
+      <w:proofErr w:type="spellStart"/>
+      <w:r>
+        <w:rPr>
+          <w:rtl/>
+        </w:rPr>
+        <w:t>داده‌ا</w:t>
       </w:r>
       <w:r>
         <w:rPr>
@@ -3752,6 +4103,7 @@
         </w:rPr>
         <w:t>ی</w:t>
       </w:r>
+      <w:proofErr w:type="spellEnd"/>
       <w:r>
         <w:rPr>
           <w:rtl/>
@@ -3798,7 +4150,14 @@
         <w:rPr>
           <w:rtl/>
         </w:rPr>
-        <w:t xml:space="preserve"> ارسال م</w:t>
+        <w:t xml:space="preserve"> ارسال </w:t>
+      </w:r>
+      <w:proofErr w:type="spellStart"/>
+      <w:r>
+        <w:rPr>
+          <w:rtl/>
+        </w:rPr>
+        <w:t>م</w:t>
       </w:r>
       <w:r>
         <w:rPr>
@@ -3814,6 +4173,7 @@
         </w:rPr>
         <w:t>شود</w:t>
       </w:r>
+      <w:proofErr w:type="spellEnd"/>
       <w:r>
         <w:rPr>
           <w:rtl/>
@@ -3866,7 +4226,25 @@
           <w:rtl/>
           <w:lang w:bidi="fa-IR"/>
         </w:rPr>
-        <w:t xml:space="preserve"> اندازه‌ی بسته و </w:t>
+        <w:t xml:space="preserve"> </w:t>
+      </w:r>
+      <w:proofErr w:type="spellStart"/>
+      <w:r>
+        <w:rPr>
+          <w:rFonts w:hint="cs"/>
+          <w:rtl/>
+          <w:lang w:bidi="fa-IR"/>
+        </w:rPr>
+        <w:t>اندازه‌ی</w:t>
+      </w:r>
+      <w:proofErr w:type="spellEnd"/>
+      <w:r>
+        <w:rPr>
+          <w:rFonts w:hint="cs"/>
+          <w:rtl/>
+          <w:lang w:bidi="fa-IR"/>
+        </w:rPr>
+        <w:t xml:space="preserve"> بسته و </w:t>
       </w:r>
       <w:r>
         <w:rPr>
@@ -3880,7 +4258,43 @@
           <w:rtl/>
           <w:lang w:bidi="fa-IR"/>
         </w:rPr>
-        <w:t xml:space="preserve"> اندازه‌ی سرآیند بسته باشد، با فرض اینکه</w:t>
+        <w:t xml:space="preserve"> </w:t>
+      </w:r>
+      <w:proofErr w:type="spellStart"/>
+      <w:r>
+        <w:rPr>
+          <w:rFonts w:hint="cs"/>
+          <w:rtl/>
+          <w:lang w:bidi="fa-IR"/>
+        </w:rPr>
+        <w:t>اندازه‌ی</w:t>
+      </w:r>
+      <w:proofErr w:type="spellEnd"/>
+      <w:r>
+        <w:rPr>
+          <w:rFonts w:hint="cs"/>
+          <w:rtl/>
+          <w:lang w:bidi="fa-IR"/>
+        </w:rPr>
+        <w:t xml:space="preserve"> </w:t>
+      </w:r>
+      <w:proofErr w:type="spellStart"/>
+      <w:r>
+        <w:rPr>
+          <w:rFonts w:hint="cs"/>
+          <w:rtl/>
+          <w:lang w:bidi="fa-IR"/>
+        </w:rPr>
+        <w:t>سرآیند</w:t>
+      </w:r>
+      <w:proofErr w:type="spellEnd"/>
+      <w:r>
+        <w:rPr>
+          <w:rFonts w:hint="cs"/>
+          <w:rtl/>
+          <w:lang w:bidi="fa-IR"/>
+        </w:rPr>
+        <w:t xml:space="preserve"> بسته باشد، با فرض اینکه</w:t>
       </w:r>
     </w:p>
     <w:p>
@@ -4300,7 +4714,14 @@
         <w:rPr>
           <w:rtl/>
         </w:rPr>
-        <w:t xml:space="preserve"> شکل محاسبه م</w:t>
+        <w:t xml:space="preserve"> شکل محاسبه </w:t>
+      </w:r>
+      <w:proofErr w:type="spellStart"/>
+      <w:r>
+        <w:rPr>
+          <w:rtl/>
+        </w:rPr>
+        <w:t>م</w:t>
       </w:r>
       <w:r>
         <w:rPr>
@@ -4316,6 +4737,7 @@
         </w:rPr>
         <w:t>شود</w:t>
       </w:r>
+      <w:proofErr w:type="spellEnd"/>
       <w:r>
         <w:rPr>
           <w:rtl/>
@@ -4423,7 +4845,14 @@
         <w:rPr>
           <w:rtl/>
         </w:rPr>
-        <w:t xml:space="preserve"> از اندازه پنجره ا</w:t>
+        <w:t xml:space="preserve"> از اندازه پنجره </w:t>
+      </w:r>
+      <w:proofErr w:type="spellStart"/>
+      <w:r>
+        <w:rPr>
+          <w:rtl/>
+        </w:rPr>
+        <w:t>ا</w:t>
       </w:r>
       <w:r>
         <w:rPr>
@@ -4439,11 +4868,19 @@
         </w:rPr>
         <w:t>ده‌آل</w:t>
       </w:r>
-      <w:r>
-        <w:rPr>
-          <w:rtl/>
-        </w:rPr>
-        <w:t xml:space="preserve"> کمتر است لذا فقط به اندازه‌ا</w:t>
+      <w:proofErr w:type="spellEnd"/>
+      <w:r>
+        <w:rPr>
+          <w:rtl/>
+        </w:rPr>
+        <w:t xml:space="preserve"> کمتر است لذا فقط به </w:t>
+      </w:r>
+      <w:proofErr w:type="spellStart"/>
+      <w:r>
+        <w:rPr>
+          <w:rtl/>
+        </w:rPr>
+        <w:t>اندازه‌ا</w:t>
       </w:r>
       <w:r>
         <w:rPr>
@@ -4452,6 +4889,7 @@
         </w:rPr>
         <w:t>ی</w:t>
       </w:r>
+      <w:proofErr w:type="spellEnd"/>
       <w:r>
         <w:rPr>
           <w:rtl/>
@@ -4536,7 +4974,14 @@
         <w:rPr>
           <w:rtl/>
         </w:rPr>
-        <w:t xml:space="preserve"> پ</w:t>
+        <w:t xml:space="preserve"> </w:t>
+      </w:r>
+      <w:proofErr w:type="spellStart"/>
+      <w:r>
+        <w:rPr>
+          <w:rtl/>
+        </w:rPr>
+        <w:t>پ</w:t>
       </w:r>
       <w:r>
         <w:rPr>
@@ -4559,6 +5004,7 @@
         </w:rPr>
         <w:t>ی</w:t>
       </w:r>
+      <w:proofErr w:type="spellEnd"/>
       <w:r>
         <w:rPr>
           <w:rtl/>
@@ -4639,7 +5085,23 @@
           <w:rFonts w:hint="cs"/>
           <w:rtl/>
         </w:rPr>
-        <w:t xml:space="preserve">اگر اندازه‌ی پنجره فعلی را با </w:t>
+        <w:t xml:space="preserve">اگر </w:t>
+      </w:r>
+      <w:proofErr w:type="spellStart"/>
+      <w:r>
+        <w:rPr>
+          <w:rFonts w:hint="cs"/>
+          <w:rtl/>
+        </w:rPr>
+        <w:t>اندازه‌ی</w:t>
+      </w:r>
+      <w:proofErr w:type="spellEnd"/>
+      <w:r>
+        <w:rPr>
+          <w:rFonts w:hint="cs"/>
+          <w:rtl/>
+        </w:rPr>
+        <w:t xml:space="preserve"> پنجره فعلی را با </w:t>
       </w:r>
       <m:oMath>
         <m:sSub>
@@ -4762,7 +5224,14 @@
         <w:rPr>
           <w:rtl/>
         </w:rPr>
-        <w:t xml:space="preserve"> بهره‌رو</w:t>
+        <w:t xml:space="preserve"> </w:t>
+      </w:r>
+      <w:proofErr w:type="spellStart"/>
+      <w:r>
+        <w:rPr>
+          <w:rtl/>
+        </w:rPr>
+        <w:t>بهره‌رو</w:t>
       </w:r>
       <w:r>
         <w:rPr>
@@ -4771,6 +5240,7 @@
         </w:rPr>
         <w:t>ی</w:t>
       </w:r>
+      <w:proofErr w:type="spellEnd"/>
       <w:r>
         <w:rPr>
           <w:rtl/>
@@ -4808,7 +5278,14 @@
         <w:rPr>
           <w:rtl/>
         </w:rPr>
-        <w:t xml:space="preserve"> م</w:t>
+        <w:t xml:space="preserve"> </w:t>
+      </w:r>
+      <w:proofErr w:type="spellStart"/>
+      <w:r>
+        <w:rPr>
+          <w:rtl/>
+        </w:rPr>
+        <w:t>م</w:t>
       </w:r>
       <w:r>
         <w:rPr>
@@ -4824,6 +5301,7 @@
         </w:rPr>
         <w:t>شود</w:t>
       </w:r>
+      <w:proofErr w:type="spellEnd"/>
       <w:r>
         <w:rPr>
           <w:rtl/>
@@ -5168,9 +5646,11 @@
         </w:rPr>
         <w:t xml:space="preserve">ی شده برای </w:t>
       </w:r>
+      <w:proofErr w:type="spellStart"/>
       <w:r>
         <w:t>SampleRTT</w:t>
       </w:r>
+      <w:proofErr w:type="spellEnd"/>
       <w:r>
         <w:rPr>
           <w:rFonts w:hint="cs"/>
@@ -5179,8 +5659,13 @@
         <w:t xml:space="preserve"> به ترتیب برابرند با: </w:t>
       </w:r>
       <w:r>
-        <w:t>106 ms</w:t>
-      </w:r>
+        <w:t xml:space="preserve">106 </w:t>
+      </w:r>
+      <w:proofErr w:type="spellStart"/>
+      <w:r>
+        <w:t>ms</w:t>
+      </w:r>
+      <w:proofErr w:type="spellEnd"/>
       <w:r>
         <w:rPr>
           <w:rFonts w:hint="cs"/>
@@ -5189,8 +5674,13 @@
         <w:t xml:space="preserve">، </w:t>
       </w:r>
       <w:r>
-        <w:t>120 ms</w:t>
-      </w:r>
+        <w:t xml:space="preserve">120 </w:t>
+      </w:r>
+      <w:proofErr w:type="spellStart"/>
+      <w:r>
+        <w:t>ms</w:t>
+      </w:r>
+      <w:proofErr w:type="spellEnd"/>
       <w:r>
         <w:rPr>
           <w:rFonts w:hint="cs"/>
@@ -5199,8 +5689,13 @@
         <w:t xml:space="preserve">، </w:t>
       </w:r>
       <w:r>
-        <w:t>140 ms</w:t>
-      </w:r>
+        <w:t xml:space="preserve">140 </w:t>
+      </w:r>
+      <w:proofErr w:type="spellStart"/>
+      <w:r>
+        <w:t>ms</w:t>
+      </w:r>
+      <w:proofErr w:type="spellEnd"/>
       <w:r>
         <w:rPr>
           <w:rFonts w:hint="cs"/>
@@ -5209,8 +5704,13 @@
         <w:t xml:space="preserve">، </w:t>
       </w:r>
       <w:r>
-        <w:t>90 ms</w:t>
-      </w:r>
+        <w:t xml:space="preserve">90 </w:t>
+      </w:r>
+      <w:proofErr w:type="spellStart"/>
+      <w:r>
+        <w:t>ms</w:t>
+      </w:r>
+      <w:proofErr w:type="spellEnd"/>
       <w:r>
         <w:rPr>
           <w:rFonts w:hint="cs"/>
@@ -5219,8 +5719,13 @@
         <w:t xml:space="preserve"> و </w:t>
       </w:r>
       <w:r>
-        <w:t>115 ms</w:t>
-      </w:r>
+        <w:t xml:space="preserve">115 </w:t>
+      </w:r>
+      <w:proofErr w:type="spellStart"/>
+      <w:r>
+        <w:t>ms</w:t>
+      </w:r>
+      <w:proofErr w:type="spellEnd"/>
       <w:r>
         <w:rPr>
           <w:rFonts w:hint="cs"/>
@@ -5266,9 +5771,11 @@
         </w:rPr>
         <w:t xml:space="preserve"> و با فرض اینکه مقدار </w:t>
       </w:r>
+      <w:proofErr w:type="spellStart"/>
       <w:r>
         <w:t>EstimatedRTT</w:t>
       </w:r>
+      <w:proofErr w:type="spellEnd"/>
       <w:r>
         <w:rPr>
           <w:rFonts w:hint="cs"/>
@@ -5304,8 +5811,13 @@
         <w:t xml:space="preserve">ی </w:t>
       </w:r>
       <w:r>
-        <w:t>100 ms</w:t>
-      </w:r>
+        <w:t xml:space="preserve">100 </w:t>
+      </w:r>
+      <w:proofErr w:type="spellStart"/>
+      <w:r>
+        <w:t>ms</w:t>
+      </w:r>
+      <w:proofErr w:type="spellEnd"/>
       <w:r>
         <w:rPr>
           <w:rFonts w:hint="cs"/>
@@ -5313,9 +5825,11 @@
         </w:rPr>
         <w:t xml:space="preserve"> بوده است، مقدار </w:t>
       </w:r>
+      <w:proofErr w:type="spellStart"/>
       <w:r>
         <w:t>EstimatedRTT</w:t>
       </w:r>
+      <w:proofErr w:type="spellEnd"/>
       <w:r>
         <w:rPr>
           <w:rFonts w:hint="cs"/>
@@ -5323,9 +5837,11 @@
         </w:rPr>
         <w:t xml:space="preserve"> بعد از هر یک از این مقادیر </w:t>
       </w:r>
+      <w:proofErr w:type="spellStart"/>
       <w:r>
         <w:t>SampleRTT</w:t>
       </w:r>
+      <w:proofErr w:type="spellEnd"/>
       <w:r>
         <w:rPr>
           <w:rFonts w:hint="cs"/>
@@ -5398,9 +5914,11 @@
         </w:rPr>
         <w:t xml:space="preserve"> مقدار </w:t>
       </w:r>
+      <w:proofErr w:type="spellStart"/>
       <w:r>
         <w:t>DevRTT</w:t>
       </w:r>
+      <w:proofErr w:type="spellEnd"/>
       <w:r>
         <w:rPr>
           <w:rFonts w:hint="cs"/>
@@ -5436,8 +5954,13 @@
         <w:t xml:space="preserve">ی </w:t>
       </w:r>
       <w:r>
-        <w:t>5 ms</w:t>
-      </w:r>
+        <w:t xml:space="preserve">5 </w:t>
+      </w:r>
+      <w:proofErr w:type="spellStart"/>
+      <w:r>
+        <w:t>ms</w:t>
+      </w:r>
+      <w:proofErr w:type="spellEnd"/>
       <w:r>
         <w:rPr>
           <w:rFonts w:hint="cs"/>
@@ -5445,9 +5968,11 @@
         </w:rPr>
         <w:t xml:space="preserve"> بوده است، مقدار </w:t>
       </w:r>
+      <w:proofErr w:type="spellStart"/>
       <w:r>
         <w:t>DevRTT</w:t>
       </w:r>
+      <w:proofErr w:type="spellEnd"/>
       <w:r>
         <w:rPr>
           <w:rFonts w:hint="cs"/>
@@ -5455,9 +5980,11 @@
         </w:rPr>
         <w:t xml:space="preserve"> بعد از هر یک از این مقادیر </w:t>
       </w:r>
+      <w:proofErr w:type="spellStart"/>
       <w:r>
         <w:t>SampleRTT</w:t>
       </w:r>
+      <w:proofErr w:type="spellEnd"/>
       <w:r>
         <w:rPr>
           <w:rFonts w:hint="cs"/>
@@ -5465,9 +5992,11 @@
         </w:rPr>
         <w:t xml:space="preserve"> محاسبه کنید. در آخر مقدار </w:t>
       </w:r>
+      <w:proofErr w:type="spellStart"/>
       <w:r>
         <w:t>TimeoutInterval</w:t>
       </w:r>
+      <w:proofErr w:type="spellEnd"/>
       <w:r>
         <w:rPr>
           <w:rFonts w:hint="cs"/>
@@ -5475,9 +6004,11 @@
         </w:rPr>
         <w:t xml:space="preserve"> را بعد از هر یک از این مقادیر </w:t>
       </w:r>
+      <w:proofErr w:type="spellStart"/>
       <w:r>
         <w:t>SampleRTT</w:t>
       </w:r>
+      <w:proofErr w:type="spellEnd"/>
       <w:r>
         <w:rPr>
           <w:rFonts w:hint="cs"/>
@@ -6403,7 +6934,15 @@
           <w:rtl/>
           <w:lang w:bidi="fa-IR"/>
         </w:rPr>
-        <w:t xml:space="preserve"> بر بسته، بسته‌ها</w:t>
+        <w:t xml:space="preserve"> بر بسته، </w:t>
+      </w:r>
+      <w:proofErr w:type="spellStart"/>
+      <w:r>
+        <w:rPr>
+          <w:rtl/>
+          <w:lang w:bidi="fa-IR"/>
+        </w:rPr>
+        <w:t>بسته‌ها</w:t>
       </w:r>
       <w:r>
         <w:rPr>
@@ -6413,6 +6952,7 @@
         </w:rPr>
         <w:t>یی</w:t>
       </w:r>
+      <w:proofErr w:type="spellEnd"/>
       <w:r>
         <w:rPr>
           <w:rtl/>
@@ -6547,7 +7087,15 @@
           <w:rtl/>
           <w:lang w:bidi="fa-IR"/>
         </w:rPr>
-        <w:t xml:space="preserve"> ک</w:t>
+        <w:t xml:space="preserve"> </w:t>
+      </w:r>
+      <w:proofErr w:type="spellStart"/>
+      <w:r>
+        <w:rPr>
+          <w:rtl/>
+          <w:lang w:bidi="fa-IR"/>
+        </w:rPr>
+        <w:t>ک</w:t>
       </w:r>
       <w:r>
         <w:rPr>
@@ -6581,6 +7129,7 @@
         </w:rPr>
         <w:t>ت</w:t>
       </w:r>
+      <w:proofErr w:type="spellEnd"/>
       <w:r>
         <w:rPr>
           <w:rtl/>
@@ -6647,7 +7196,15 @@
           <w:rtl/>
           <w:lang w:bidi="fa-IR"/>
         </w:rPr>
-        <w:t xml:space="preserve"> م</w:t>
+        <w:t xml:space="preserve"> </w:t>
+      </w:r>
+      <w:proofErr w:type="spellStart"/>
+      <w:r>
+        <w:rPr>
+          <w:rtl/>
+          <w:lang w:bidi="fa-IR"/>
+        </w:rPr>
+        <w:t>م</w:t>
       </w:r>
       <w:r>
         <w:rPr>
@@ -6697,12 +7254,21 @@
         </w:rPr>
         <w:t>ه</w:t>
       </w:r>
-      <w:r>
-        <w:rPr>
-          <w:rtl/>
-          <w:lang w:bidi="fa-IR"/>
-        </w:rPr>
-        <w:t xml:space="preserve"> ارسال م</w:t>
+      <w:proofErr w:type="spellEnd"/>
+      <w:r>
+        <w:rPr>
+          <w:rtl/>
+          <w:lang w:bidi="fa-IR"/>
+        </w:rPr>
+        <w:t xml:space="preserve"> ارسال </w:t>
+      </w:r>
+      <w:proofErr w:type="spellStart"/>
+      <w:r>
+        <w:rPr>
+          <w:rtl/>
+          <w:lang w:bidi="fa-IR"/>
+        </w:rPr>
+        <w:t>م</w:t>
       </w:r>
       <w:r>
         <w:rPr>
@@ -6720,6 +7286,7 @@
         </w:rPr>
         <w:t>شوند</w:t>
       </w:r>
+      <w:proofErr w:type="spellEnd"/>
       <w:r>
         <w:rPr>
           <w:rtl/>
@@ -6901,7 +7468,15 @@
           <w:rtl/>
           <w:lang w:bidi="fa-IR"/>
         </w:rPr>
-        <w:t xml:space="preserve"> به بهره‌ور</w:t>
+        <w:t xml:space="preserve"> به </w:t>
+      </w:r>
+      <w:proofErr w:type="spellStart"/>
+      <w:r>
+        <w:rPr>
+          <w:rtl/>
+          <w:lang w:bidi="fa-IR"/>
+        </w:rPr>
+        <w:t>بهره‌ور</w:t>
       </w:r>
       <w:r>
         <w:rPr>
@@ -6911,6 +7486,7 @@
         </w:rPr>
         <w:t>ی</w:t>
       </w:r>
+      <w:proofErr w:type="spellEnd"/>
       <w:r>
         <w:rPr>
           <w:rtl/>
@@ -7436,7 +8012,43 @@
           <w:rtl/>
           <w:lang w:bidi="fa-IR"/>
         </w:rPr>
-        <w:t xml:space="preserve">ب) فرض کنید حمله‌کننده می‌داند که میزبان هدف از </w:t>
+        <w:t xml:space="preserve">ب) فرض کنید </w:t>
+      </w:r>
+      <w:proofErr w:type="spellStart"/>
+      <w:r>
+        <w:rPr>
+          <w:rFonts w:hint="cs"/>
+          <w:rtl/>
+          <w:lang w:bidi="fa-IR"/>
+        </w:rPr>
+        <w:t>حمله‌کننده</w:t>
+      </w:r>
+      <w:proofErr w:type="spellEnd"/>
+      <w:r>
+        <w:rPr>
+          <w:rFonts w:hint="cs"/>
+          <w:rtl/>
+          <w:lang w:bidi="fa-IR"/>
+        </w:rPr>
+        <w:t xml:space="preserve"> </w:t>
+      </w:r>
+      <w:proofErr w:type="spellStart"/>
+      <w:r>
+        <w:rPr>
+          <w:rFonts w:hint="cs"/>
+          <w:rtl/>
+          <w:lang w:bidi="fa-IR"/>
+        </w:rPr>
+        <w:t>می‌داند</w:t>
+      </w:r>
+      <w:proofErr w:type="spellEnd"/>
+      <w:r>
+        <w:rPr>
+          <w:rFonts w:hint="cs"/>
+          <w:rtl/>
+          <w:lang w:bidi="fa-IR"/>
+        </w:rPr>
+        <w:t xml:space="preserve"> که میزبان هدف از </w:t>
       </w:r>
       <w:r>
         <w:rPr>
@@ -7450,7 +8062,79 @@
           <w:rtl/>
           <w:lang w:bidi="fa-IR"/>
         </w:rPr>
-        <w:t xml:space="preserve">‌ استفاده می‌کند. آیا حمله‌کننده می‌تواند یک ارتباط نیمه‌باز یا باز را تنها با ارسال </w:t>
+        <w:t xml:space="preserve">‌ استفاده </w:t>
+      </w:r>
+      <w:proofErr w:type="spellStart"/>
+      <w:r>
+        <w:rPr>
+          <w:rFonts w:hint="cs"/>
+          <w:rtl/>
+          <w:lang w:bidi="fa-IR"/>
+        </w:rPr>
+        <w:t>می‌کند</w:t>
+      </w:r>
+      <w:proofErr w:type="spellEnd"/>
+      <w:r>
+        <w:rPr>
+          <w:rFonts w:hint="cs"/>
+          <w:rtl/>
+          <w:lang w:bidi="fa-IR"/>
+        </w:rPr>
+        <w:t xml:space="preserve">. آیا </w:t>
+      </w:r>
+      <w:proofErr w:type="spellStart"/>
+      <w:r>
+        <w:rPr>
+          <w:rFonts w:hint="cs"/>
+          <w:rtl/>
+          <w:lang w:bidi="fa-IR"/>
+        </w:rPr>
+        <w:t>حمله‌کننده</w:t>
+      </w:r>
+      <w:proofErr w:type="spellEnd"/>
+      <w:r>
+        <w:rPr>
+          <w:rFonts w:hint="cs"/>
+          <w:rtl/>
+          <w:lang w:bidi="fa-IR"/>
+        </w:rPr>
+        <w:t xml:space="preserve"> </w:t>
+      </w:r>
+      <w:proofErr w:type="spellStart"/>
+      <w:r>
+        <w:rPr>
+          <w:rFonts w:hint="cs"/>
+          <w:rtl/>
+          <w:lang w:bidi="fa-IR"/>
+        </w:rPr>
+        <w:t>می‌تواند</w:t>
+      </w:r>
+      <w:proofErr w:type="spellEnd"/>
+      <w:r>
+        <w:rPr>
+          <w:rFonts w:hint="cs"/>
+          <w:rtl/>
+          <w:lang w:bidi="fa-IR"/>
+        </w:rPr>
+        <w:t xml:space="preserve"> یک ارتباط </w:t>
+      </w:r>
+      <w:proofErr w:type="spellStart"/>
+      <w:r>
+        <w:rPr>
+          <w:rFonts w:hint="cs"/>
+          <w:rtl/>
+          <w:lang w:bidi="fa-IR"/>
+        </w:rPr>
+        <w:t>نیمه‌باز</w:t>
+      </w:r>
+      <w:proofErr w:type="spellEnd"/>
+      <w:r>
+        <w:rPr>
+          <w:rFonts w:hint="cs"/>
+          <w:rtl/>
+          <w:lang w:bidi="fa-IR"/>
+        </w:rPr>
+        <w:t xml:space="preserve"> یا باز را تنها با ارسال </w:t>
       </w:r>
       <w:r>
         <w:rPr>
@@ -7480,7 +8164,61 @@
           <w:rtl/>
           <w:lang w:bidi="fa-IR"/>
         </w:rPr>
-        <w:t xml:space="preserve">ج) فرض کنید حمله‌کننده تعداد زیادی شماره دنباله آغازین این میزبان را ذخیره کرده است. آیا امکان دارد حمله‌کننده بتواند یک ارتباط را با ارسال این پیام‌های </w:t>
+        <w:t xml:space="preserve">ج) فرض کنید </w:t>
+      </w:r>
+      <w:proofErr w:type="spellStart"/>
+      <w:r>
+        <w:rPr>
+          <w:rFonts w:hint="cs"/>
+          <w:rtl/>
+          <w:lang w:bidi="fa-IR"/>
+        </w:rPr>
+        <w:t>حمله‌کننده</w:t>
+      </w:r>
+      <w:proofErr w:type="spellEnd"/>
+      <w:r>
+        <w:rPr>
+          <w:rFonts w:hint="cs"/>
+          <w:rtl/>
+          <w:lang w:bidi="fa-IR"/>
+        </w:rPr>
+        <w:t xml:space="preserve"> تعداد زیادی شماره دنباله آغازین این میزبان را ذخیره کرده است. آیا امکان دارد </w:t>
+      </w:r>
+      <w:proofErr w:type="spellStart"/>
+      <w:r>
+        <w:rPr>
+          <w:rFonts w:hint="cs"/>
+          <w:rtl/>
+          <w:lang w:bidi="fa-IR"/>
+        </w:rPr>
+        <w:t>حمله‌کننده</w:t>
+      </w:r>
+      <w:proofErr w:type="spellEnd"/>
+      <w:r>
+        <w:rPr>
+          <w:rFonts w:hint="cs"/>
+          <w:rtl/>
+          <w:lang w:bidi="fa-IR"/>
+        </w:rPr>
+        <w:t xml:space="preserve"> بتواند یک ارتباط را با ارسال این </w:t>
+      </w:r>
+      <w:proofErr w:type="spellStart"/>
+      <w:r>
+        <w:rPr>
+          <w:rFonts w:hint="cs"/>
+          <w:rtl/>
+          <w:lang w:bidi="fa-IR"/>
+        </w:rPr>
+        <w:t>پیام‌های</w:t>
+      </w:r>
+      <w:proofErr w:type="spellEnd"/>
+      <w:r>
+        <w:rPr>
+          <w:rFonts w:hint="cs"/>
+          <w:rtl/>
+          <w:lang w:bidi="fa-IR"/>
+        </w:rPr>
+        <w:t xml:space="preserve"> </w:t>
       </w:r>
       <w:r>
         <w:rPr>
@@ -7509,7 +8247,39 @@
           <w:rFonts w:hint="cs"/>
           <w:rtl/>
         </w:rPr>
-        <w:t xml:space="preserve">الف) سرور نمی‌خواهد اطلاعاتی در رابطه با کلاینت نگهداری کند بنابراین با تولید یک شماره دنباله آغازین ویژه در </w:t>
+        <w:t xml:space="preserve">الف) سرور </w:t>
+      </w:r>
+      <w:proofErr w:type="spellStart"/>
+      <w:r>
+        <w:rPr>
+          <w:rFonts w:hint="cs"/>
+          <w:rtl/>
+        </w:rPr>
+        <w:t>نمی‌خواهد</w:t>
+      </w:r>
+      <w:proofErr w:type="spellEnd"/>
+      <w:r>
+        <w:rPr>
+          <w:rFonts w:hint="cs"/>
+          <w:rtl/>
+        </w:rPr>
+        <w:t xml:space="preserve"> اطلاعاتی در رابطه با </w:t>
+      </w:r>
+      <w:proofErr w:type="spellStart"/>
+      <w:r>
+        <w:rPr>
+          <w:rFonts w:hint="cs"/>
+          <w:rtl/>
+        </w:rPr>
+        <w:t>کلاینت</w:t>
+      </w:r>
+      <w:proofErr w:type="spellEnd"/>
+      <w:r>
+        <w:rPr>
+          <w:rFonts w:hint="cs"/>
+          <w:rtl/>
+        </w:rPr>
+        <w:t xml:space="preserve"> نگهداری کند بنابراین با تولید یک شماره دنباله آغازین ویژه در </w:t>
       </w:r>
       <w:r>
         <w:t>SYNACK</w:t>
@@ -7519,7 +8289,39 @@
           <w:rFonts w:hint="cs"/>
           <w:rtl/>
         </w:rPr>
-        <w:t xml:space="preserve"> این اطلاعات را در این شماره دنباله آغازی قرار می‌دهد و با دریافت دوباره آن این اطلاعات را بازیابی می‌کند.</w:t>
+        <w:t xml:space="preserve"> این اطلاعات را در این شماره دنباله آغازی قرار </w:t>
+      </w:r>
+      <w:proofErr w:type="spellStart"/>
+      <w:r>
+        <w:rPr>
+          <w:rFonts w:hint="cs"/>
+          <w:rtl/>
+        </w:rPr>
+        <w:t>می‌دهد</w:t>
+      </w:r>
+      <w:proofErr w:type="spellEnd"/>
+      <w:r>
+        <w:rPr>
+          <w:rFonts w:hint="cs"/>
+          <w:rtl/>
+        </w:rPr>
+        <w:t xml:space="preserve"> و با دریافت دوباره آن این اطلاعات را بازیابی </w:t>
+      </w:r>
+      <w:proofErr w:type="spellStart"/>
+      <w:r>
+        <w:rPr>
+          <w:rFonts w:hint="cs"/>
+          <w:rtl/>
+        </w:rPr>
+        <w:t>می‌کند</w:t>
+      </w:r>
+      <w:proofErr w:type="spellEnd"/>
+      <w:r>
+        <w:rPr>
+          <w:rFonts w:hint="cs"/>
+          <w:rtl/>
+        </w:rPr>
+        <w:t>.</w:t>
       </w:r>
     </w:p>
     <w:p>
@@ -7534,7 +8336,39 @@
           <w:rFonts w:hint="cs"/>
           <w:rtl/>
         </w:rPr>
-        <w:t xml:space="preserve">ب)‌ از آنجایی که شماره دنباله آغازین میزبان به صورت مشخصی تولید می‌شود ارسال پیام‌های </w:t>
+        <w:t xml:space="preserve">ب)‌ از آنجایی که شماره دنباله آغازین میزبان به صورت مشخصی تولید </w:t>
+      </w:r>
+      <w:proofErr w:type="spellStart"/>
+      <w:r>
+        <w:rPr>
+          <w:rFonts w:hint="cs"/>
+          <w:rtl/>
+        </w:rPr>
+        <w:t>می‌شود</w:t>
+      </w:r>
+      <w:proofErr w:type="spellEnd"/>
+      <w:r>
+        <w:rPr>
+          <w:rFonts w:hint="cs"/>
+          <w:rtl/>
+        </w:rPr>
+        <w:t xml:space="preserve"> ارسال </w:t>
+      </w:r>
+      <w:proofErr w:type="spellStart"/>
+      <w:r>
+        <w:rPr>
+          <w:rFonts w:hint="cs"/>
+          <w:rtl/>
+        </w:rPr>
+        <w:t>پیام‌های</w:t>
+      </w:r>
+      <w:proofErr w:type="spellEnd"/>
+      <w:r>
+        <w:rPr>
+          <w:rFonts w:hint="cs"/>
+          <w:rtl/>
+        </w:rPr>
+        <w:t xml:space="preserve"> </w:t>
       </w:r>
       <w:r>
         <w:t>ACK</w:t>
@@ -7559,7 +8393,55 @@
           <w:rFonts w:hint="cs"/>
           <w:rtl/>
         </w:rPr>
-        <w:t>ج) از آنجایی که شماره دنباله آغازین تولید شده توسط سرور اطلاعاتی از کلاینت را هم در بر دارد این شماره آغازین‌های جمع شده برای حمله‌کننده کاربردی نخواهند داشت.</w:t>
+        <w:t xml:space="preserve">ج) از آنجایی که شماره دنباله آغازین تولید شده توسط سرور اطلاعاتی از </w:t>
+      </w:r>
+      <w:proofErr w:type="spellStart"/>
+      <w:r>
+        <w:rPr>
+          <w:rFonts w:hint="cs"/>
+          <w:rtl/>
+        </w:rPr>
+        <w:t>کلاینت</w:t>
+      </w:r>
+      <w:proofErr w:type="spellEnd"/>
+      <w:r>
+        <w:rPr>
+          <w:rFonts w:hint="cs"/>
+          <w:rtl/>
+        </w:rPr>
+        <w:t xml:space="preserve"> را هم در بر دارد این شماره </w:t>
+      </w:r>
+      <w:proofErr w:type="spellStart"/>
+      <w:r>
+        <w:rPr>
+          <w:rFonts w:hint="cs"/>
+          <w:rtl/>
+        </w:rPr>
+        <w:t>آغازین‌های</w:t>
+      </w:r>
+      <w:proofErr w:type="spellEnd"/>
+      <w:r>
+        <w:rPr>
+          <w:rFonts w:hint="cs"/>
+          <w:rtl/>
+        </w:rPr>
+        <w:t xml:space="preserve"> جمع شده برای </w:t>
+      </w:r>
+      <w:proofErr w:type="spellStart"/>
+      <w:r>
+        <w:rPr>
+          <w:rFonts w:hint="cs"/>
+          <w:rtl/>
+        </w:rPr>
+        <w:t>حمله‌کننده</w:t>
+      </w:r>
+      <w:proofErr w:type="spellEnd"/>
+      <w:r>
+        <w:rPr>
+          <w:rFonts w:hint="cs"/>
+          <w:rtl/>
+        </w:rPr>
+        <w:t xml:space="preserve"> کاربردی نخواهند داشت.</w:t>
       </w:r>
     </w:p>
     <w:p>
@@ -7585,7 +8467,25 @@
           <w:rtl/>
           <w:lang w:bidi="fa-IR"/>
         </w:rPr>
-        <w:t xml:space="preserve"> بایتی از میزبان </w:t>
+        <w:t xml:space="preserve"> </w:t>
+      </w:r>
+      <w:proofErr w:type="spellStart"/>
+      <w:r>
+        <w:rPr>
+          <w:rFonts w:hint="cs"/>
+          <w:rtl/>
+          <w:lang w:bidi="fa-IR"/>
+        </w:rPr>
+        <w:t>بایتی</w:t>
+      </w:r>
+      <w:proofErr w:type="spellEnd"/>
+      <w:r>
+        <w:rPr>
+          <w:rFonts w:hint="cs"/>
+          <w:rtl/>
+          <w:lang w:bidi="fa-IR"/>
+        </w:rPr>
+        <w:t xml:space="preserve"> از میزبان </w:t>
       </w:r>
       <w:r>
         <w:rPr>
@@ -7627,7 +8527,25 @@
           <w:rtl/>
           <w:lang w:bidi="fa-IR"/>
         </w:rPr>
-        <w:t xml:space="preserve"> برابر با ۵۳۶ بایت است. فرض کنید برنامه کاربردی فایل به صورت یکجا در بافر </w:t>
+        <w:t xml:space="preserve"> برابر با ۵۳۶ بایت است. فرض کنید برنامه کاربردی فایل به صورت یکجا در </w:t>
+      </w:r>
+      <w:proofErr w:type="spellStart"/>
+      <w:r>
+        <w:rPr>
+          <w:rFonts w:hint="cs"/>
+          <w:rtl/>
+          <w:lang w:bidi="fa-IR"/>
+        </w:rPr>
+        <w:t>بافر</w:t>
+      </w:r>
+      <w:proofErr w:type="spellEnd"/>
+      <w:r>
+        <w:rPr>
+          <w:rFonts w:hint="cs"/>
+          <w:rtl/>
+          <w:lang w:bidi="fa-IR"/>
+        </w:rPr>
+        <w:t xml:space="preserve"> </w:t>
       </w:r>
       <w:r>
         <w:rPr>
@@ -7641,7 +8559,25 @@
           <w:rtl/>
           <w:lang w:bidi="fa-IR"/>
         </w:rPr>
-        <w:t>‌ قرار می‌دهد.</w:t>
+        <w:t xml:space="preserve">‌ قرار </w:t>
+      </w:r>
+      <w:proofErr w:type="spellStart"/>
+      <w:r>
+        <w:rPr>
+          <w:rFonts w:hint="cs"/>
+          <w:rtl/>
+          <w:lang w:bidi="fa-IR"/>
+        </w:rPr>
+        <w:t>می‌دهد</w:t>
+      </w:r>
+      <w:proofErr w:type="spellEnd"/>
+      <w:r>
+        <w:rPr>
+          <w:rFonts w:hint="cs"/>
+          <w:rtl/>
+          <w:lang w:bidi="fa-IR"/>
+        </w:rPr>
+        <w:t>.</w:t>
       </w:r>
     </w:p>
     <w:p>
@@ -7658,7 +8594,25 @@
           <w:lang w:bidi="fa-IR"/>
         </w:rPr>
         <w:lastRenderedPageBreak/>
-        <w:t xml:space="preserve">الف) با توجه به اینکه اندازه‌ی فیلد </w:t>
+        <w:t xml:space="preserve">الف) با توجه به اینکه </w:t>
+      </w:r>
+      <w:proofErr w:type="spellStart"/>
+      <w:r>
+        <w:rPr>
+          <w:rFonts w:hint="cs"/>
+          <w:rtl/>
+          <w:lang w:bidi="fa-IR"/>
+        </w:rPr>
+        <w:t>اندازه‌ی</w:t>
+      </w:r>
+      <w:proofErr w:type="spellEnd"/>
+      <w:r>
+        <w:rPr>
+          <w:rFonts w:hint="cs"/>
+          <w:rtl/>
+          <w:lang w:bidi="fa-IR"/>
+        </w:rPr>
+        <w:t xml:space="preserve"> فیلد </w:t>
       </w:r>
       <w:r>
         <w:rPr>
@@ -7710,12 +8664,21 @@
           <w:rtl/>
         </w:rPr>
       </w:pPr>
-      <w:r>
-        <w:rPr>
-          <w:rFonts w:hint="cs"/>
-          <w:rtl/>
-        </w:rPr>
-        <w:t>می‌دانیم:</w:t>
+      <w:proofErr w:type="spellStart"/>
+      <w:r>
+        <w:rPr>
+          <w:rFonts w:hint="cs"/>
+          <w:rtl/>
+        </w:rPr>
+        <w:t>می‌دانیم</w:t>
+      </w:r>
+      <w:proofErr w:type="spellEnd"/>
+      <w:r>
+        <w:rPr>
+          <w:rFonts w:hint="cs"/>
+          <w:rtl/>
+        </w:rPr>
+        <w:t>:</w:t>
       </w:r>
     </w:p>
     <w:p>
@@ -7838,7 +8801,23 @@
           <w:rFonts w:hint="cs"/>
           <w:rtl/>
         </w:rPr>
-        <w:t>در صورتی که فرض کنیم اندازه پنجره ارسال و دریافت با یکدیگر برابر است حداکثر اندازه‌ی فایل برابر است با:</w:t>
+        <w:t xml:space="preserve">در صورتی که فرض کنیم اندازه پنجره ارسال و دریافت با یکدیگر برابر است حداکثر </w:t>
+      </w:r>
+      <w:proofErr w:type="spellStart"/>
+      <w:r>
+        <w:rPr>
+          <w:rFonts w:hint="cs"/>
+          <w:rtl/>
+        </w:rPr>
+        <w:t>اندازه‌ی</w:t>
+      </w:r>
+      <w:proofErr w:type="spellEnd"/>
+      <w:r>
+        <w:rPr>
+          <w:rFonts w:hint="cs"/>
+          <w:rtl/>
+        </w:rPr>
+        <w:t xml:space="preserve"> فایل برابر است با:</w:t>
       </w:r>
     </w:p>
     <w:p>
@@ -7886,7 +8865,79 @@
           <w:rtl/>
           <w:lang w:bidi="fa-IR"/>
         </w:rPr>
-        <w:t>‌ که در قسمت قبل بدست آمده است، مشخص کنید که ارسال این فایل روی یک خط ۱۵۵ مگابیت بر ثانیه چقدر طول می‌کشد. در نظر داشته باشید که برای هر سگمنت ۶۶ بایت سرآیند پیش از ارسال اضافه خواهد شد.</w:t>
+        <w:t xml:space="preserve">‌ که در قسمت قبل بدست آمده است، مشخص کنید که ارسال این فایل روی یک خط ۱۵۵ </w:t>
+      </w:r>
+      <w:proofErr w:type="spellStart"/>
+      <w:r>
+        <w:rPr>
+          <w:rFonts w:hint="cs"/>
+          <w:rtl/>
+          <w:lang w:bidi="fa-IR"/>
+        </w:rPr>
+        <w:t>مگابیت</w:t>
+      </w:r>
+      <w:proofErr w:type="spellEnd"/>
+      <w:r>
+        <w:rPr>
+          <w:rFonts w:hint="cs"/>
+          <w:rtl/>
+          <w:lang w:bidi="fa-IR"/>
+        </w:rPr>
+        <w:t xml:space="preserve"> بر ثانیه چقدر طول </w:t>
+      </w:r>
+      <w:proofErr w:type="spellStart"/>
+      <w:r>
+        <w:rPr>
+          <w:rFonts w:hint="cs"/>
+          <w:rtl/>
+          <w:lang w:bidi="fa-IR"/>
+        </w:rPr>
+        <w:t>می‌کشد</w:t>
+      </w:r>
+      <w:proofErr w:type="spellEnd"/>
+      <w:r>
+        <w:rPr>
+          <w:rFonts w:hint="cs"/>
+          <w:rtl/>
+          <w:lang w:bidi="fa-IR"/>
+        </w:rPr>
+        <w:t xml:space="preserve">. در نظر داشته باشید که برای هر </w:t>
+      </w:r>
+      <w:proofErr w:type="spellStart"/>
+      <w:r>
+        <w:rPr>
+          <w:rFonts w:hint="cs"/>
+          <w:rtl/>
+          <w:lang w:bidi="fa-IR"/>
+        </w:rPr>
+        <w:t>سگمنت</w:t>
+      </w:r>
+      <w:proofErr w:type="spellEnd"/>
+      <w:r>
+        <w:rPr>
+          <w:rFonts w:hint="cs"/>
+          <w:rtl/>
+          <w:lang w:bidi="fa-IR"/>
+        </w:rPr>
+        <w:t xml:space="preserve"> ۶۶ بایت </w:t>
+      </w:r>
+      <w:proofErr w:type="spellStart"/>
+      <w:r>
+        <w:rPr>
+          <w:rFonts w:hint="cs"/>
+          <w:rtl/>
+          <w:lang w:bidi="fa-IR"/>
+        </w:rPr>
+        <w:t>سرآیند</w:t>
+      </w:r>
+      <w:proofErr w:type="spellEnd"/>
+      <w:r>
+        <w:rPr>
+          <w:rFonts w:hint="cs"/>
+          <w:rtl/>
+          <w:lang w:bidi="fa-IR"/>
+        </w:rPr>
+        <w:t xml:space="preserve"> پیش از ارسال اضافه خواهد شد.</w:t>
       </w:r>
     </w:p>
     <w:p>
@@ -8330,7 +9381,23 @@
           <w:rFonts w:hint="cs"/>
           <w:rtl/>
         </w:rPr>
-        <w:t xml:space="preserve">رابطه بهره‌وری پروتکل </w:t>
+        <w:t xml:space="preserve">رابطه </w:t>
+      </w:r>
+      <w:proofErr w:type="spellStart"/>
+      <w:r>
+        <w:rPr>
+          <w:rFonts w:hint="cs"/>
+          <w:rtl/>
+        </w:rPr>
+        <w:t>بهره‌وری</w:t>
+      </w:r>
+      <w:proofErr w:type="spellEnd"/>
+      <w:r>
+        <w:rPr>
+          <w:rFonts w:hint="cs"/>
+          <w:rtl/>
+        </w:rPr>
+        <w:t xml:space="preserve"> پروتکل </w:t>
       </w:r>
       <w:r>
         <w:t>SR</w:t>
@@ -8340,7 +9407,23 @@
           <w:rFonts w:hint="cs"/>
           <w:rtl/>
         </w:rPr>
-        <w:t xml:space="preserve"> را بر حسب طول بسته بازنویسی می‌کنیم و خواهیم داشت:</w:t>
+        <w:t xml:space="preserve"> را بر حسب طول بسته بازنویسی </w:t>
+      </w:r>
+      <w:proofErr w:type="spellStart"/>
+      <w:r>
+        <w:rPr>
+          <w:rFonts w:hint="cs"/>
+          <w:rtl/>
+        </w:rPr>
+        <w:t>می‌کنیم</w:t>
+      </w:r>
+      <w:proofErr w:type="spellEnd"/>
+      <w:r>
+        <w:rPr>
+          <w:rFonts w:hint="cs"/>
+          <w:rtl/>
+        </w:rPr>
+        <w:t xml:space="preserve"> و خواهیم داشت:</w:t>
       </w:r>
     </w:p>
     <w:p>
@@ -8811,7 +9894,23 @@
           <w:rFonts w:eastAsiaTheme="minorEastAsia" w:hint="cs"/>
           <w:rtl/>
         </w:rPr>
-        <w:t>از این رابطه مقدار بهینه طول بسته به شرح زیر بدست می‌آید:</w:t>
+        <w:t xml:space="preserve">از این رابطه مقدار بهینه طول بسته به شرح زیر بدست </w:t>
+      </w:r>
+      <w:proofErr w:type="spellStart"/>
+      <w:r>
+        <w:rPr>
+          <w:rFonts w:eastAsiaTheme="minorEastAsia" w:hint="cs"/>
+          <w:rtl/>
+        </w:rPr>
+        <w:t>می‌آید</w:t>
+      </w:r>
+      <w:proofErr w:type="spellEnd"/>
+      <w:r>
+        <w:rPr>
+          <w:rFonts w:eastAsiaTheme="minorEastAsia" w:hint="cs"/>
+          <w:rtl/>
+        </w:rPr>
+        <w:t>:</w:t>
       </w:r>
     </w:p>
     <w:p>
@@ -9017,7 +10116,23 @@
           <w:rFonts w:eastAsiaTheme="minorEastAsia" w:hint="cs"/>
           <w:rtl/>
         </w:rPr>
-        <w:t xml:space="preserve"> بسیار بزرگ باشد. می‌توانید در لینک زیر در رابطه با این تخمین بیشتر بخوانید:</w:t>
+        <w:t xml:space="preserve"> بسیار بزرگ باشد. </w:t>
+      </w:r>
+      <w:proofErr w:type="spellStart"/>
+      <w:r>
+        <w:rPr>
+          <w:rFonts w:eastAsiaTheme="minorEastAsia" w:hint="cs"/>
+          <w:rtl/>
+        </w:rPr>
+        <w:t>می‌توانید</w:t>
+      </w:r>
+      <w:proofErr w:type="spellEnd"/>
+      <w:r>
+        <w:rPr>
+          <w:rFonts w:eastAsiaTheme="minorEastAsia" w:hint="cs"/>
+          <w:rtl/>
+        </w:rPr>
+        <w:t xml:space="preserve"> در لینک زیر در رابطه با این تخمین بیشتر بخوانید:</w:t>
       </w:r>
     </w:p>
     <w:p>
@@ -9052,7 +10167,71 @@
           <w:rFonts w:eastAsiaTheme="minorEastAsia" w:hint="cs"/>
           <w:rtl/>
         </w:rPr>
-        <w:t>یکی دیگر از تخمین‌ها، تخمین خطی می‌باشد که می‌توان آن را با بسط تیلور بدست آورد:</w:t>
+        <w:t xml:space="preserve">یکی دیگر از </w:t>
+      </w:r>
+      <w:proofErr w:type="spellStart"/>
+      <w:r>
+        <w:rPr>
+          <w:rFonts w:eastAsiaTheme="minorEastAsia" w:hint="cs"/>
+          <w:rtl/>
+        </w:rPr>
+        <w:t>تخمین‌ها</w:t>
+      </w:r>
+      <w:proofErr w:type="spellEnd"/>
+      <w:r>
+        <w:rPr>
+          <w:rFonts w:eastAsiaTheme="minorEastAsia" w:hint="cs"/>
+          <w:rtl/>
+        </w:rPr>
+        <w:t xml:space="preserve">، تخمین خطی </w:t>
+      </w:r>
+      <w:proofErr w:type="spellStart"/>
+      <w:r>
+        <w:rPr>
+          <w:rFonts w:eastAsiaTheme="minorEastAsia" w:hint="cs"/>
+          <w:rtl/>
+        </w:rPr>
+        <w:t>می‌باشد</w:t>
+      </w:r>
+      <w:proofErr w:type="spellEnd"/>
+      <w:r>
+        <w:rPr>
+          <w:rFonts w:eastAsiaTheme="minorEastAsia" w:hint="cs"/>
+          <w:rtl/>
+        </w:rPr>
+        <w:t xml:space="preserve"> که </w:t>
+      </w:r>
+      <w:proofErr w:type="spellStart"/>
+      <w:r>
+        <w:rPr>
+          <w:rFonts w:eastAsiaTheme="minorEastAsia" w:hint="cs"/>
+          <w:rtl/>
+        </w:rPr>
+        <w:t>می‌توان</w:t>
+      </w:r>
+      <w:proofErr w:type="spellEnd"/>
+      <w:r>
+        <w:rPr>
+          <w:rFonts w:eastAsiaTheme="minorEastAsia" w:hint="cs"/>
+          <w:rtl/>
+        </w:rPr>
+        <w:t xml:space="preserve"> آن را با بسط </w:t>
+      </w:r>
+      <w:proofErr w:type="spellStart"/>
+      <w:r>
+        <w:rPr>
+          <w:rFonts w:eastAsiaTheme="minorEastAsia" w:hint="cs"/>
+          <w:rtl/>
+        </w:rPr>
+        <w:t>تیلور</w:t>
+      </w:r>
+      <w:proofErr w:type="spellEnd"/>
+      <w:r>
+        <w:rPr>
+          <w:rFonts w:eastAsiaTheme="minorEastAsia" w:hint="cs"/>
+          <w:rtl/>
+        </w:rPr>
+        <w:t xml:space="preserve"> بدست آورد:</w:t>
       </w:r>
     </w:p>
     <w:p>
@@ -9131,7 +10310,25 @@
           <w:rtl/>
           <w:lang w:bidi="fa-IR"/>
         </w:rPr>
-        <w:t>پنجره لغزان را برای هر یک از خانه‌های جدول زیر محاسبه کنید.</w:t>
+        <w:t xml:space="preserve">پنجره لغزان را برای هر یک از </w:t>
+      </w:r>
+      <w:proofErr w:type="spellStart"/>
+      <w:r>
+        <w:rPr>
+          <w:rFonts w:hint="cs"/>
+          <w:rtl/>
+          <w:lang w:bidi="fa-IR"/>
+        </w:rPr>
+        <w:t>خانه‌های</w:t>
+      </w:r>
+      <w:proofErr w:type="spellEnd"/>
+      <w:r>
+        <w:rPr>
+          <w:rFonts w:hint="cs"/>
+          <w:rtl/>
+          <w:lang w:bidi="fa-IR"/>
+        </w:rPr>
+        <w:t xml:space="preserve"> جدول زیر محاسبه کنید.</w:t>
       </w:r>
     </w:p>
     <w:tbl>
@@ -9586,12 +10783,21 @@
           <w:rtl/>
         </w:rPr>
       </w:pPr>
-      <w:r>
-        <w:rPr>
-          <w:rFonts w:hint="cs"/>
-          <w:rtl/>
-        </w:rPr>
-        <w:t>می‌دانیم:</w:t>
+      <w:proofErr w:type="spellStart"/>
+      <w:r>
+        <w:rPr>
+          <w:rFonts w:hint="cs"/>
+          <w:rtl/>
+        </w:rPr>
+        <w:t>می‌دانیم</w:t>
+      </w:r>
+      <w:proofErr w:type="spellEnd"/>
+      <w:r>
+        <w:rPr>
+          <w:rFonts w:hint="cs"/>
+          <w:rtl/>
+        </w:rPr>
+        <w:t>:</w:t>
       </w:r>
     </w:p>
     <w:p>
@@ -10111,7 +11317,25 @@
           <w:rtl/>
           <w:lang w:bidi="fa-IR"/>
         </w:rPr>
-        <w:t xml:space="preserve">سوال ۱۲: پروتکل‌های </w:t>
+        <w:t xml:space="preserve">سوال ۱۲: </w:t>
+      </w:r>
+      <w:proofErr w:type="spellStart"/>
+      <w:r>
+        <w:rPr>
+          <w:rFonts w:hint="cs"/>
+          <w:rtl/>
+          <w:lang w:bidi="fa-IR"/>
+        </w:rPr>
+        <w:t>پروتکل‌های</w:t>
+      </w:r>
+      <w:proofErr w:type="spellEnd"/>
+      <w:r>
+        <w:rPr>
+          <w:rFonts w:hint="cs"/>
+          <w:rtl/>
+          <w:lang w:bidi="fa-IR"/>
+        </w:rPr>
+        <w:t xml:space="preserve"> </w:t>
       </w:r>
       <w:r>
         <w:rPr>
@@ -10161,7 +11385,43 @@
           <w:rtl/>
           <w:lang w:bidi="fa-IR"/>
         </w:rPr>
-        <w:t xml:space="preserve"> را در نظر بگیرید. فرض کنید همیشه بهترین پنجره ممکن را انتخاب می‌کنیم. جدول‌های زیر را با کارآیی هر سه پروتکل تکمیل کنید.</w:t>
+        <w:t xml:space="preserve"> را در نظر بگیرید. فرض کنید همیشه بهترین پنجره ممکن را انتخاب </w:t>
+      </w:r>
+      <w:proofErr w:type="spellStart"/>
+      <w:r>
+        <w:rPr>
+          <w:rFonts w:hint="cs"/>
+          <w:rtl/>
+          <w:lang w:bidi="fa-IR"/>
+        </w:rPr>
+        <w:t>می‌کنیم</w:t>
+      </w:r>
+      <w:proofErr w:type="spellEnd"/>
+      <w:r>
+        <w:rPr>
+          <w:rFonts w:hint="cs"/>
+          <w:rtl/>
+          <w:lang w:bidi="fa-IR"/>
+        </w:rPr>
+        <w:t xml:space="preserve">. </w:t>
+      </w:r>
+      <w:proofErr w:type="spellStart"/>
+      <w:r>
+        <w:rPr>
+          <w:rFonts w:hint="cs"/>
+          <w:rtl/>
+          <w:lang w:bidi="fa-IR"/>
+        </w:rPr>
+        <w:t>جدول‌های</w:t>
+      </w:r>
+      <w:proofErr w:type="spellEnd"/>
+      <w:r>
+        <w:rPr>
+          <w:rFonts w:hint="cs"/>
+          <w:rtl/>
+          <w:lang w:bidi="fa-IR"/>
+        </w:rPr>
+        <w:t xml:space="preserve"> زیر را با کارآیی هر سه پروتکل تکمیل کنید.</w:t>
       </w:r>
     </w:p>
     <w:tbl>
@@ -10621,7 +11881,23 @@
           <w:rFonts w:hint="cs"/>
           <w:rtl/>
         </w:rPr>
-        <w:t>روابط زیر را برای پنجره‌های بهینه داریم:</w:t>
+        <w:t xml:space="preserve">روابط زیر را برای </w:t>
+      </w:r>
+      <w:proofErr w:type="spellStart"/>
+      <w:r>
+        <w:rPr>
+          <w:rFonts w:hint="cs"/>
+          <w:rtl/>
+        </w:rPr>
+        <w:t>پنجره‌های</w:t>
+      </w:r>
+      <w:proofErr w:type="spellEnd"/>
+      <w:r>
+        <w:rPr>
+          <w:rFonts w:hint="cs"/>
+          <w:rtl/>
+        </w:rPr>
+        <w:t xml:space="preserve"> بهینه داریم:</w:t>
       </w:r>
     </w:p>
     <w:p>
@@ -12380,7 +13656,25 @@
           <w:rtl/>
           <w:lang w:bidi="fa-IR"/>
         </w:rPr>
-        <w:t xml:space="preserve"> (شماره ترتیب اولیه) را از یک ارتباط به ارتباط دیگر تغییر می‌دهد؟ با این کار </w:t>
+        <w:t xml:space="preserve"> (شماره ترتیب اولیه) را از یک ارتباط به ارتباط دیگر تغییر </w:t>
+      </w:r>
+      <w:proofErr w:type="spellStart"/>
+      <w:r>
+        <w:rPr>
+          <w:rFonts w:hint="cs"/>
+          <w:rtl/>
+          <w:lang w:bidi="fa-IR"/>
+        </w:rPr>
+        <w:t>می‌دهد</w:t>
+      </w:r>
+      <w:proofErr w:type="spellEnd"/>
+      <w:r>
+        <w:rPr>
+          <w:rFonts w:hint="cs"/>
+          <w:rtl/>
+          <w:lang w:bidi="fa-IR"/>
+        </w:rPr>
+        <w:t xml:space="preserve">؟ با این کار </w:t>
       </w:r>
       <w:r>
         <w:rPr>
@@ -12394,7 +13688,43 @@
           <w:rtl/>
           <w:lang w:bidi="fa-IR"/>
         </w:rPr>
-        <w:t xml:space="preserve"> چه خطایی جلوگیری می‌کند؟</w:t>
+        <w:t xml:space="preserve"> چه </w:t>
+      </w:r>
+      <w:proofErr w:type="spellStart"/>
+      <w:r>
+        <w:rPr>
+          <w:rFonts w:hint="cs"/>
+          <w:rtl/>
+          <w:lang w:bidi="fa-IR"/>
+        </w:rPr>
+        <w:t>خطایی</w:t>
+      </w:r>
+      <w:proofErr w:type="spellEnd"/>
+      <w:r>
+        <w:rPr>
+          <w:rFonts w:hint="cs"/>
+          <w:rtl/>
+          <w:lang w:bidi="fa-IR"/>
+        </w:rPr>
+        <w:t xml:space="preserve"> جلوگیری </w:t>
+      </w:r>
+      <w:proofErr w:type="spellStart"/>
+      <w:r>
+        <w:rPr>
+          <w:rFonts w:hint="cs"/>
+          <w:rtl/>
+          <w:lang w:bidi="fa-IR"/>
+        </w:rPr>
+        <w:t>می‌کند</w:t>
+      </w:r>
+      <w:proofErr w:type="spellEnd"/>
+      <w:r>
+        <w:rPr>
+          <w:rFonts w:hint="cs"/>
+          <w:rtl/>
+          <w:lang w:bidi="fa-IR"/>
+        </w:rPr>
+        <w:t>؟</w:t>
       </w:r>
     </w:p>
     <w:p>
@@ -12419,7 +13749,103 @@
           <w:rFonts w:hint="cs"/>
           <w:rtl/>
         </w:rPr>
-        <w:t xml:space="preserve"> بسته‌هایی با شماره ترتیب‌هایی ارسال می‌شوند که ممکن است به هر دلیل در شبکه باقی بمانند و هرگز به مقصد نرسند. این بسته‌های امکان دارد زمانی به مقصد برسند که ارتباط قبلی تمام شده و ارتباط جدیدی شکل گرفته است. با انتخاب شماره ترتیب اولیه مختلف برای هر ارتباط از پذیرش این بسته‌ها جلوگیری می‌شود.</w:t>
+        <w:t xml:space="preserve"> </w:t>
+      </w:r>
+      <w:proofErr w:type="spellStart"/>
+      <w:r>
+        <w:rPr>
+          <w:rFonts w:hint="cs"/>
+          <w:rtl/>
+        </w:rPr>
+        <w:t>بسته‌هایی</w:t>
+      </w:r>
+      <w:proofErr w:type="spellEnd"/>
+      <w:r>
+        <w:rPr>
+          <w:rFonts w:hint="cs"/>
+          <w:rtl/>
+        </w:rPr>
+        <w:t xml:space="preserve"> با شماره </w:t>
+      </w:r>
+      <w:proofErr w:type="spellStart"/>
+      <w:r>
+        <w:rPr>
+          <w:rFonts w:hint="cs"/>
+          <w:rtl/>
+        </w:rPr>
+        <w:t>ترتیب‌هایی</w:t>
+      </w:r>
+      <w:proofErr w:type="spellEnd"/>
+      <w:r>
+        <w:rPr>
+          <w:rFonts w:hint="cs"/>
+          <w:rtl/>
+        </w:rPr>
+        <w:t xml:space="preserve"> ارسال </w:t>
+      </w:r>
+      <w:proofErr w:type="spellStart"/>
+      <w:r>
+        <w:rPr>
+          <w:rFonts w:hint="cs"/>
+          <w:rtl/>
+        </w:rPr>
+        <w:t>می‌شوند</w:t>
+      </w:r>
+      <w:proofErr w:type="spellEnd"/>
+      <w:r>
+        <w:rPr>
+          <w:rFonts w:hint="cs"/>
+          <w:rtl/>
+        </w:rPr>
+        <w:t xml:space="preserve"> که ممکن است به هر دلیل در شبکه باقی بمانند و هرگز به مقصد نرسند. این </w:t>
+      </w:r>
+      <w:proofErr w:type="spellStart"/>
+      <w:r>
+        <w:rPr>
+          <w:rFonts w:hint="cs"/>
+          <w:rtl/>
+        </w:rPr>
+        <w:t>بسته‌های</w:t>
+      </w:r>
+      <w:proofErr w:type="spellEnd"/>
+      <w:r>
+        <w:rPr>
+          <w:rFonts w:hint="cs"/>
+          <w:rtl/>
+        </w:rPr>
+        <w:t xml:space="preserve"> امکان دارد زمانی به مقصد برسند که ارتباط قبلی تمام شده و ارتباط جدیدی شکل گرفته است. با انتخاب شماره ترتیب اولیه مختلف برای هر ارتباط از پذیرش این </w:t>
+      </w:r>
+      <w:proofErr w:type="spellStart"/>
+      <w:r>
+        <w:rPr>
+          <w:rFonts w:hint="cs"/>
+          <w:rtl/>
+        </w:rPr>
+        <w:t>بسته‌ها</w:t>
+      </w:r>
+      <w:proofErr w:type="spellEnd"/>
+      <w:r>
+        <w:rPr>
+          <w:rFonts w:hint="cs"/>
+          <w:rtl/>
+        </w:rPr>
+        <w:t xml:space="preserve"> جلوگیری </w:t>
+      </w:r>
+      <w:proofErr w:type="spellStart"/>
+      <w:r>
+        <w:rPr>
+          <w:rFonts w:hint="cs"/>
+          <w:rtl/>
+        </w:rPr>
+        <w:t>می‌شود</w:t>
+      </w:r>
+      <w:proofErr w:type="spellEnd"/>
+      <w:r>
+        <w:rPr>
+          <w:rFonts w:hint="cs"/>
+          <w:rtl/>
+        </w:rPr>
+        <w:t>.</w:t>
       </w:r>
     </w:p>
     <w:p>
@@ -13213,7 +14639,14 @@
         <w:rPr>
           <w:rtl/>
         </w:rPr>
-        <w:t xml:space="preserve"> تا</w:t>
+        <w:t xml:space="preserve"> </w:t>
+      </w:r>
+      <w:proofErr w:type="spellStart"/>
+      <w:r>
+        <w:rPr>
+          <w:rtl/>
+        </w:rPr>
+        <w:t>تا</w:t>
       </w:r>
       <w:r>
         <w:rPr>
@@ -13229,6 +14662,7 @@
         </w:rPr>
         <w:t>مر</w:t>
       </w:r>
+      <w:proofErr w:type="spellEnd"/>
       <w:r>
         <w:rPr>
           <w:rtl/>
@@ -13327,7 +14761,14 @@
         <w:rPr>
           <w:rtl/>
         </w:rPr>
-        <w:t xml:space="preserve"> فرستنده بسته‌ا</w:t>
+        <w:t xml:space="preserve"> فرستنده </w:t>
+      </w:r>
+      <w:proofErr w:type="spellStart"/>
+      <w:r>
+        <w:rPr>
+          <w:rtl/>
+        </w:rPr>
+        <w:t>بسته‌ا</w:t>
       </w:r>
       <w:r>
         <w:rPr>
@@ -13336,11 +14777,19 @@
         </w:rPr>
         <w:t>ی</w:t>
       </w:r>
-      <w:r>
-        <w:rPr>
-          <w:rtl/>
-        </w:rPr>
-        <w:t xml:space="preserve"> را ارسال کند و بعد از آن بسته‌ا</w:t>
+      <w:proofErr w:type="spellEnd"/>
+      <w:r>
+        <w:rPr>
+          <w:rtl/>
+        </w:rPr>
+        <w:t xml:space="preserve"> را ارسال کند و بعد از آن </w:t>
+      </w:r>
+      <w:proofErr w:type="spellStart"/>
+      <w:r>
+        <w:rPr>
+          <w:rtl/>
+        </w:rPr>
+        <w:t>بسته‌ا</w:t>
       </w:r>
       <w:r>
         <w:rPr>
@@ -13349,6 +14798,7 @@
         </w:rPr>
         <w:t>ی</w:t>
       </w:r>
+      <w:proofErr w:type="spellEnd"/>
       <w:r>
         <w:rPr>
           <w:rtl/>
@@ -13420,7 +14870,14 @@
         <w:rPr>
           <w:rtl/>
         </w:rPr>
-        <w:t xml:space="preserve"> متوجه از دست رفتن بسته نم</w:t>
+        <w:t xml:space="preserve"> متوجه از دست رفتن بسته </w:t>
+      </w:r>
+      <w:proofErr w:type="spellStart"/>
+      <w:r>
+        <w:rPr>
+          <w:rtl/>
+        </w:rPr>
+        <w:t>نم</w:t>
       </w:r>
       <w:r>
         <w:rPr>
@@ -13436,6 +14893,7 @@
         </w:rPr>
         <w:t>شود</w:t>
       </w:r>
+      <w:proofErr w:type="spellEnd"/>
       <w:r>
         <w:rPr>
           <w:rtl/>
@@ -13520,7 +14978,14 @@
         <w:rPr>
           <w:rtl/>
         </w:rPr>
-        <w:t xml:space="preserve"> تا</w:t>
+        <w:t xml:space="preserve"> </w:t>
+      </w:r>
+      <w:proofErr w:type="spellStart"/>
+      <w:r>
+        <w:rPr>
+          <w:rtl/>
+        </w:rPr>
+        <w:t>تا</w:t>
       </w:r>
       <w:r>
         <w:rPr>
@@ -13536,6 +15001,7 @@
         </w:rPr>
         <w:t>مر</w:t>
       </w:r>
+      <w:proofErr w:type="spellEnd"/>
       <w:r>
         <w:rPr>
           <w:rtl/>
@@ -13627,7 +15093,21 @@
         <w:rPr>
           <w:rtl/>
         </w:rPr>
-        <w:t xml:space="preserve"> آخر در اتمام ارسال بسته‌ها در </w:t>
+        <w:t xml:space="preserve"> آخر در اتمام ارسال </w:t>
+      </w:r>
+      <w:proofErr w:type="spellStart"/>
+      <w:r>
+        <w:rPr>
+          <w:rtl/>
+        </w:rPr>
+        <w:t>بسته‌ها</w:t>
+      </w:r>
+      <w:proofErr w:type="spellEnd"/>
+      <w:r>
+        <w:rPr>
+          <w:rtl/>
+        </w:rPr>
+        <w:t xml:space="preserve"> در </w:t>
       </w:r>
       <w:r>
         <w:rPr>
@@ -14337,7 +15817,14 @@
         <w:rPr>
           <w:rtl/>
         </w:rPr>
-        <w:t xml:space="preserve"> ماکز</w:t>
+        <w:t xml:space="preserve"> </w:t>
+      </w:r>
+      <w:proofErr w:type="spellStart"/>
+      <w:r>
+        <w:rPr>
+          <w:rtl/>
+        </w:rPr>
+        <w:t>ماکز</w:t>
       </w:r>
       <w:r>
         <w:rPr>
@@ -14353,6 +15840,7 @@
         </w:rPr>
         <w:t>مم</w:t>
       </w:r>
+      <w:proofErr w:type="spellEnd"/>
       <w:r>
         <w:rPr>
           <w:rtl/>
@@ -14370,7 +15858,14 @@
         <w:rPr>
           <w:rtl/>
         </w:rPr>
-        <w:t xml:space="preserve"> م</w:t>
+        <w:t xml:space="preserve"> </w:t>
+      </w:r>
+      <w:proofErr w:type="spellStart"/>
+      <w:r>
+        <w:rPr>
+          <w:rtl/>
+        </w:rPr>
+        <w:t>م</w:t>
       </w:r>
       <w:r>
         <w:rPr>
@@ -14386,6 +15881,7 @@
         </w:rPr>
         <w:t>باشد</w:t>
       </w:r>
+      <w:proofErr w:type="spellEnd"/>
       <w:r>
         <w:rPr>
           <w:rtl/>
@@ -14781,7 +16277,14 @@
         <w:rPr>
           <w:rtl/>
         </w:rPr>
-        <w:t xml:space="preserve"> م</w:t>
+        <w:t xml:space="preserve"> </w:t>
+      </w:r>
+      <w:proofErr w:type="spellStart"/>
+      <w:r>
+        <w:rPr>
+          <w:rtl/>
+        </w:rPr>
+        <w:t>م</w:t>
       </w:r>
       <w:r>
         <w:rPr>
@@ -14797,6 +16300,7 @@
         </w:rPr>
         <w:t>باشد</w:t>
       </w:r>
+      <w:proofErr w:type="spellEnd"/>
       <w:r>
         <w:rPr>
           <w:rFonts w:hint="cs"/>
@@ -15014,7 +16518,23 @@
           <w:rFonts w:hint="cs"/>
           <w:rtl/>
         </w:rPr>
-        <w:t xml:space="preserve"> بیت می‌باشد.</w:t>
+        <w:t xml:space="preserve"> بیت </w:t>
+      </w:r>
+      <w:proofErr w:type="spellStart"/>
+      <w:r>
+        <w:rPr>
+          <w:rFonts w:hint="cs"/>
+          <w:rtl/>
+        </w:rPr>
+        <w:t>می‌باشد</w:t>
+      </w:r>
+      <w:proofErr w:type="spellEnd"/>
+      <w:r>
+        <w:rPr>
+          <w:rFonts w:hint="cs"/>
+          <w:rtl/>
+        </w:rPr>
+        <w:t>.</w:t>
       </w:r>
     </w:p>
     <w:p>
@@ -16836,7 +18356,21 @@
         <w:rPr>
           <w:rtl/>
         </w:rPr>
-        <w:t xml:space="preserve"> تکرار بسته‌ها تا آخر ارتباط ادامه پ</w:t>
+        <w:t xml:space="preserve"> تکرار </w:t>
+      </w:r>
+      <w:proofErr w:type="spellStart"/>
+      <w:r>
+        <w:rPr>
+          <w:rtl/>
+        </w:rPr>
+        <w:t>بسته‌ها</w:t>
+      </w:r>
+      <w:proofErr w:type="spellEnd"/>
+      <w:r>
+        <w:rPr>
+          <w:rtl/>
+        </w:rPr>
+        <w:t xml:space="preserve"> تا آخر ارتباط ادامه پ</w:t>
       </w:r>
       <w:r>
         <w:rPr>
@@ -16856,7 +18390,14 @@
         <w:rPr>
           <w:rtl/>
         </w:rPr>
-        <w:t xml:space="preserve"> م</w:t>
+        <w:t xml:space="preserve"> </w:t>
+      </w:r>
+      <w:proofErr w:type="spellStart"/>
+      <w:r>
+        <w:rPr>
+          <w:rtl/>
+        </w:rPr>
+        <w:t>م</w:t>
       </w:r>
       <w:r>
         <w:rPr>
@@ -16872,6 +18413,7 @@
         </w:rPr>
         <w:t>کند</w:t>
       </w:r>
+      <w:proofErr w:type="spellEnd"/>
       <w:r>
         <w:rPr>
           <w:rtl/>
@@ -17752,7 +19294,23 @@
           <w:rFonts w:hint="cs"/>
           <w:rtl/>
         </w:rPr>
-        <w:t>در ابتدا محاسبه می‌کنیم برای ارسال این پیام به چند بسته نیاز است:</w:t>
+        <w:t xml:space="preserve">در ابتدا محاسبه </w:t>
+      </w:r>
+      <w:proofErr w:type="spellStart"/>
+      <w:r>
+        <w:rPr>
+          <w:rFonts w:hint="cs"/>
+          <w:rtl/>
+        </w:rPr>
+        <w:t>می‌کنیم</w:t>
+      </w:r>
+      <w:proofErr w:type="spellEnd"/>
+      <w:r>
+        <w:rPr>
+          <w:rFonts w:hint="cs"/>
+          <w:rtl/>
+        </w:rPr>
+        <w:t xml:space="preserve"> برای ارسال این پیام به چند بسته نیاز است:</w:t>
       </w:r>
     </w:p>
     <w:p>
@@ -18011,7 +19569,14 @@
         <w:rPr>
           <w:rtl/>
         </w:rPr>
-        <w:t xml:space="preserve"> کل پ</w:t>
+        <w:t xml:space="preserve"> کل </w:t>
+      </w:r>
+      <w:proofErr w:type="spellStart"/>
+      <w:r>
+        <w:rPr>
+          <w:rtl/>
+        </w:rPr>
+        <w:t>پ</w:t>
       </w:r>
       <w:r>
         <w:rPr>
@@ -18034,6 +19599,7 @@
         </w:rPr>
         <w:t>ی</w:t>
       </w:r>
+      <w:proofErr w:type="spellEnd"/>
       <w:r>
         <w:rPr>
           <w:rtl/>
@@ -18155,7 +19721,14 @@
         <w:rPr>
           <w:rtl/>
         </w:rPr>
-        <w:t xml:space="preserve"> م</w:t>
+        <w:t xml:space="preserve"> </w:t>
+      </w:r>
+      <w:proofErr w:type="spellStart"/>
+      <w:r>
+        <w:rPr>
+          <w:rtl/>
+        </w:rPr>
+        <w:t>م</w:t>
       </w:r>
       <w:r>
         <w:rPr>
@@ -18171,12 +19744,14 @@
         </w:rPr>
         <w:t>کند</w:t>
       </w:r>
+      <w:proofErr w:type="spellEnd"/>
       <w:r>
         <w:rPr>
           <w:rtl/>
         </w:rPr>
         <w:t xml:space="preserve"> و </w:t>
       </w:r>
+      <w:proofErr w:type="spellStart"/>
       <w:r>
         <w:rPr>
           <w:rFonts w:hint="cs"/>
@@ -18184,6 +19759,7 @@
         </w:rPr>
         <w:t>امیدریاضی</w:t>
       </w:r>
+      <w:proofErr w:type="spellEnd"/>
       <w:r>
         <w:rPr>
           <w:rtl/>
@@ -18263,7 +19839,14 @@
         <w:rPr>
           <w:rtl/>
         </w:rPr>
-        <w:t xml:space="preserve"> م</w:t>
+        <w:t xml:space="preserve"> </w:t>
+      </w:r>
+      <w:proofErr w:type="spellStart"/>
+      <w:r>
+        <w:rPr>
+          <w:rtl/>
+        </w:rPr>
+        <w:t>م</w:t>
       </w:r>
       <w:r>
         <w:rPr>
@@ -18279,6 +19862,7 @@
         </w:rPr>
         <w:t>باشد</w:t>
       </w:r>
+      <w:proofErr w:type="spellEnd"/>
       <w:r>
         <w:rPr>
           <w:rtl/>
@@ -18563,7 +20147,14 @@
         <w:rPr>
           <w:rtl/>
         </w:rPr>
-        <w:t xml:space="preserve"> به مقصد م</w:t>
+        <w:t xml:space="preserve"> به مقصد </w:t>
+      </w:r>
+      <w:proofErr w:type="spellStart"/>
+      <w:r>
+        <w:rPr>
+          <w:rtl/>
+        </w:rPr>
+        <w:t>م</w:t>
       </w:r>
       <w:r>
         <w:rPr>
@@ -18579,6 +20170,7 @@
         </w:rPr>
         <w:t>رسد</w:t>
       </w:r>
+      <w:proofErr w:type="spellEnd"/>
       <w:r>
         <w:rPr>
           <w:rtl/>
@@ -18603,7 +20195,14 @@
         <w:rPr>
           <w:rtl/>
         </w:rPr>
-        <w:t xml:space="preserve"> متوسط تعداد کل بسته‌ها</w:t>
+        <w:t xml:space="preserve"> متوسط تعداد کل </w:t>
+      </w:r>
+      <w:proofErr w:type="spellStart"/>
+      <w:r>
+        <w:rPr>
+          <w:rtl/>
+        </w:rPr>
+        <w:t>بسته‌ها</w:t>
       </w:r>
       <w:r>
         <w:rPr>
@@ -18612,6 +20211,7 @@
         </w:rPr>
         <w:t>یی</w:t>
       </w:r>
+      <w:proofErr w:type="spellEnd"/>
       <w:r>
         <w:rPr>
           <w:rtl/>
@@ -18676,7 +20276,14 @@
         <w:rPr>
           <w:rtl/>
         </w:rPr>
-        <w:t xml:space="preserve"> مطمئن بود برابر است با مجموع متوسط تعداد تلاش‌ها</w:t>
+        <w:t xml:space="preserve"> مطمئن بود برابر است با مجموع متوسط تعداد </w:t>
+      </w:r>
+      <w:proofErr w:type="spellStart"/>
+      <w:r>
+        <w:rPr>
+          <w:rtl/>
+        </w:rPr>
+        <w:t>تلاش‌ها</w:t>
       </w:r>
       <w:r>
         <w:rPr>
@@ -18685,6 +20292,7 @@
         </w:rPr>
         <w:t>ی</w:t>
       </w:r>
+      <w:proofErr w:type="spellEnd"/>
       <w:r>
         <w:rPr>
           <w:rtl/>
@@ -18836,9 +20444,6 @@
     <w:p>
       <w:pPr>
         <w:pStyle w:val="Solution"/>
-        <w:rPr>
-          <w:rtl/>
-        </w:rPr>
       </w:pPr>
       <m:oMathPara>
         <m:oMath>
@@ -18998,1310 +20603,6 @@
           </m:f>
         </m:oMath>
       </m:oMathPara>
-    </w:p>
-    <w:p>
-      <w:pPr>
-        <w:rPr>
-          <w:rtl/>
-          <w:lang w:bidi="fa-IR"/>
-        </w:rPr>
-      </w:pPr>
-      <w:r>
-        <w:rPr>
-          <w:rtl/>
-        </w:rPr>
-        <w:t xml:space="preserve">سوال </w:t>
-      </w:r>
-      <w:r>
-        <w:rPr>
-          <w:rFonts w:hint="cs"/>
-          <w:rtl/>
-        </w:rPr>
-        <w:t>۱۹</w:t>
-      </w:r>
-      <w:r>
-        <w:rPr>
-          <w:rtl/>
-        </w:rPr>
-        <w:t>:</w:t>
-      </w:r>
-      <w:r>
-        <w:rPr>
-          <w:rFonts w:hint="cs"/>
-          <w:rtl/>
-        </w:rPr>
-        <w:t xml:space="preserve"> اگر </w:t>
-      </w:r>
-      <w:r>
-        <w:rPr>
-          <w:lang w:bidi="fa-IR"/>
-        </w:rPr>
-        <w:t>L</w:t>
-      </w:r>
-      <w:r>
-        <w:rPr>
-          <w:rFonts w:hint="cs"/>
-          <w:rtl/>
-          <w:lang w:bidi="fa-IR"/>
-        </w:rPr>
-        <w:t xml:space="preserve"> اندازه‌ی بسته و </w:t>
-      </w:r>
-      <w:r>
-        <w:rPr>
-          <w:lang w:bidi="fa-IR"/>
-        </w:rPr>
-        <w:t>H</w:t>
-      </w:r>
-      <w:r>
-        <w:rPr>
-          <w:rFonts w:hint="cs"/>
-          <w:rtl/>
-          <w:lang w:bidi="fa-IR"/>
-        </w:rPr>
-        <w:t xml:space="preserve"> اندازه‌ی سرآیند بسته باشد، با فرض اینکه</w:t>
-      </w:r>
-    </w:p>
-    <w:p>
-      <w:pPr>
-        <w:bidi w:val="0"/>
-        <w:rPr>
-          <w:rtl/>
-        </w:rPr>
-      </w:pPr>
-      <w:r>
-        <w:rPr>
-          <w:rtl/>
-        </w:rPr>
-        <w:t xml:space="preserve"> </w:t>
-      </w:r>
-      <m:oMath>
-        <m:sSub>
-          <m:sSubPr>
-            <m:ctrlPr>
-              <w:rPr>
-                <w:rFonts w:ascii="Cambria Math" w:hAnsi="Cambria Math"/>
-                <w:i/>
-              </w:rPr>
-            </m:ctrlPr>
-          </m:sSubPr>
-          <m:e>
-            <m:r>
-              <w:rPr>
-                <w:rFonts w:ascii="Cambria Math" w:hAnsi="Cambria Math"/>
-              </w:rPr>
-              <m:t>t</m:t>
-            </m:r>
-          </m:e>
-          <m:sub>
-            <m:r>
-              <w:rPr>
-                <w:rFonts w:ascii="Cambria Math" w:hAnsi="Cambria Math"/>
-              </w:rPr>
-              <m:t>prop</m:t>
-            </m:r>
-          </m:sub>
-        </m:sSub>
-      </m:oMath>
-      <w:r>
-        <w:t xml:space="preserve"> = 1s</w:t>
-      </w:r>
-    </w:p>
-    <w:p>
-      <w:pPr>
-        <w:bidi w:val="0"/>
-        <w:rPr>
-          <w:rtl/>
-        </w:rPr>
-      </w:pPr>
-      <w:r>
-        <w:t xml:space="preserve"> </w:t>
-      </w:r>
-      <m:oMath>
-        <m:sSub>
-          <m:sSubPr>
-            <m:ctrlPr>
-              <w:rPr>
-                <w:rFonts w:ascii="Cambria Math" w:eastAsiaTheme="minorEastAsia" w:hAnsi="Cambria Math"/>
-                <w:i/>
-              </w:rPr>
-            </m:ctrlPr>
-          </m:sSubPr>
-          <m:e>
-            <m:r>
-              <w:rPr>
-                <w:rFonts w:ascii="Cambria Math" w:eastAsiaTheme="minorEastAsia" w:hAnsi="Cambria Math"/>
-              </w:rPr>
-              <m:t>t</m:t>
-            </m:r>
-          </m:e>
-          <m:sub>
-            <m:r>
-              <w:rPr>
-                <w:rFonts w:ascii="Cambria Math" w:eastAsiaTheme="minorEastAsia" w:hAnsi="Cambria Math"/>
-              </w:rPr>
-              <m:t>transmission</m:t>
-            </m:r>
-          </m:sub>
-        </m:sSub>
-      </m:oMath>
-      <w:r>
-        <w:rPr>
-          <w:rFonts w:eastAsiaTheme="minorEastAsia"/>
-        </w:rPr>
-        <w:t xml:space="preserve"> </w:t>
-      </w:r>
-      <w:r>
-        <w:t>= 0.5s</w:t>
-      </w:r>
-    </w:p>
-    <w:p>
-      <w:pPr>
-        <w:bidi w:val="0"/>
-        <w:rPr>
-          <w:rtl/>
-        </w:rPr>
-      </w:pPr>
-      <w:r>
-        <w:t xml:space="preserve"> H = 10 Byte</w:t>
-      </w:r>
-    </w:p>
-    <w:p>
-      <w:pPr>
-        <w:bidi w:val="0"/>
-        <w:rPr>
-          <w:rtl/>
-        </w:rPr>
-      </w:pPr>
-      <w:r>
-        <w:t xml:space="preserve"> L = 100 Byte</w:t>
-      </w:r>
-    </w:p>
-    <w:p>
-      <w:pPr>
-        <w:rPr>
-          <w:rtl/>
-        </w:rPr>
-      </w:pPr>
-      <w:r>
-        <w:rPr>
-          <w:rtl/>
-        </w:rPr>
-        <w:t>و احتمال خطا</w:t>
-      </w:r>
-      <w:r>
-        <w:rPr>
-          <w:rFonts w:hint="cs"/>
-          <w:rtl/>
-        </w:rPr>
-        <w:t>ی</w:t>
-      </w:r>
-      <w:r>
-        <w:rPr>
-          <w:rFonts w:hint="cs"/>
-          <w:rtl/>
-          <w:lang w:bidi="fa-IR"/>
-        </w:rPr>
-        <w:t xml:space="preserve"> ۵ درصد،</w:t>
-      </w:r>
-      <w:r>
-        <w:rPr>
-          <w:rtl/>
-        </w:rPr>
-        <w:t xml:space="preserve"> بهره‌ور</w:t>
-      </w:r>
-      <w:r>
-        <w:rPr>
-          <w:rFonts w:hint="cs"/>
-          <w:rtl/>
-        </w:rPr>
-        <w:t>ی</w:t>
-      </w:r>
-      <w:r>
-        <w:rPr>
-          <w:rtl/>
-        </w:rPr>
-        <w:t xml:space="preserve"> پروتکل </w:t>
-      </w:r>
-      <w:r>
-        <w:t>Go-Back-N</w:t>
-      </w:r>
-      <w:r>
-        <w:rPr>
-          <w:rtl/>
-        </w:rPr>
-        <w:t xml:space="preserve"> را با پنجره با اندازه </w:t>
-      </w:r>
-      <w:r>
-        <w:rPr>
-          <w:rFonts w:hint="cs"/>
-          <w:rtl/>
-        </w:rPr>
-        <w:t>۳</w:t>
-      </w:r>
-      <w:r>
-        <w:rPr>
-          <w:rtl/>
-        </w:rPr>
-        <w:t xml:space="preserve"> حساب کن</w:t>
-      </w:r>
-      <w:r>
-        <w:rPr>
-          <w:rFonts w:hint="cs"/>
-          <w:rtl/>
-        </w:rPr>
-        <w:t>ی</w:t>
-      </w:r>
-      <w:r>
-        <w:rPr>
-          <w:rFonts w:hint="eastAsia"/>
-          <w:rtl/>
-        </w:rPr>
-        <w:t>د</w:t>
-      </w:r>
-      <w:r>
-        <w:rPr>
-          <w:rtl/>
-        </w:rPr>
-        <w:t>. زمان تاخ</w:t>
-      </w:r>
-      <w:r>
-        <w:rPr>
-          <w:rFonts w:hint="cs"/>
-          <w:rtl/>
-        </w:rPr>
-        <w:t>ی</w:t>
-      </w:r>
-      <w:r>
-        <w:rPr>
-          <w:rFonts w:hint="eastAsia"/>
-          <w:rtl/>
-        </w:rPr>
-        <w:t>ر</w:t>
-      </w:r>
-      <w:r>
-        <w:rPr>
-          <w:rtl/>
-        </w:rPr>
-        <w:t xml:space="preserve"> </w:t>
-      </w:r>
-      <w:r>
-        <w:rPr>
-          <w:rFonts w:hint="cs"/>
-          <w:rtl/>
-        </w:rPr>
-        <w:t>پردازش</w:t>
-      </w:r>
-      <w:r>
-        <w:rPr>
-          <w:rtl/>
-        </w:rPr>
-        <w:t xml:space="preserve"> و ارسال پ</w:t>
-      </w:r>
-      <w:r>
-        <w:rPr>
-          <w:rFonts w:hint="cs"/>
-          <w:rtl/>
-        </w:rPr>
-        <w:t>ی</w:t>
-      </w:r>
-      <w:r>
-        <w:rPr>
-          <w:rFonts w:hint="eastAsia"/>
-          <w:rtl/>
-        </w:rPr>
-        <w:t>ام</w:t>
-      </w:r>
-      <w:r>
-        <w:rPr>
-          <w:rtl/>
-        </w:rPr>
-        <w:t xml:space="preserve"> </w:t>
-      </w:r>
-      <w:r>
-        <w:t>ACK</w:t>
-      </w:r>
-      <w:r>
-        <w:rPr>
-          <w:rtl/>
-        </w:rPr>
-        <w:t xml:space="preserve"> را ناچ</w:t>
-      </w:r>
-      <w:r>
-        <w:rPr>
-          <w:rFonts w:hint="cs"/>
-          <w:rtl/>
-        </w:rPr>
-        <w:t>ی</w:t>
-      </w:r>
-      <w:r>
-        <w:rPr>
-          <w:rFonts w:hint="eastAsia"/>
-          <w:rtl/>
-        </w:rPr>
-        <w:t>ز</w:t>
-      </w:r>
-      <w:r>
-        <w:rPr>
-          <w:rtl/>
-        </w:rPr>
-        <w:t xml:space="preserve"> فرض کن</w:t>
-      </w:r>
-      <w:r>
-        <w:rPr>
-          <w:rFonts w:hint="cs"/>
-          <w:rtl/>
-        </w:rPr>
-        <w:t>ی</w:t>
-      </w:r>
-      <w:r>
-        <w:rPr>
-          <w:rFonts w:hint="eastAsia"/>
-          <w:rtl/>
-        </w:rPr>
-        <w:t>د</w:t>
-      </w:r>
-      <w:r>
-        <w:rPr>
-          <w:rtl/>
-        </w:rPr>
-        <w:t>.</w:t>
-      </w:r>
-    </w:p>
-    <w:p>
-      <w:pPr>
-        <w:pStyle w:val="Solution"/>
-        <w:rPr>
-          <w:rtl/>
-        </w:rPr>
-      </w:pPr>
-      <w:r>
-        <w:rPr>
-          <w:rFonts w:hint="eastAsia"/>
-          <w:rtl/>
-        </w:rPr>
-        <w:t>حداقل</w:t>
-      </w:r>
-      <w:r>
-        <w:rPr>
-          <w:rtl/>
-        </w:rPr>
-        <w:t xml:space="preserve"> اندازه پنجره برا</w:t>
-      </w:r>
-      <w:r>
-        <w:rPr>
-          <w:rFonts w:hint="cs"/>
-          <w:rtl/>
-        </w:rPr>
-        <w:t>ی</w:t>
-      </w:r>
-      <w:r>
-        <w:rPr>
-          <w:rtl/>
-        </w:rPr>
-        <w:t xml:space="preserve"> ا</w:t>
-      </w:r>
-      <w:r>
-        <w:rPr>
-          <w:rFonts w:hint="cs"/>
-          <w:rtl/>
-        </w:rPr>
-        <w:t>ی</w:t>
-      </w:r>
-      <w:r>
-        <w:rPr>
-          <w:rFonts w:hint="eastAsia"/>
-          <w:rtl/>
-        </w:rPr>
-        <w:t>ن</w:t>
-      </w:r>
-      <w:r>
-        <w:rPr>
-          <w:rtl/>
-        </w:rPr>
-        <w:t xml:space="preserve"> که هم</w:t>
-      </w:r>
-      <w:r>
-        <w:rPr>
-          <w:rFonts w:hint="cs"/>
-          <w:rtl/>
-        </w:rPr>
-        <w:t>ی</w:t>
-      </w:r>
-      <w:r>
-        <w:rPr>
-          <w:rFonts w:hint="eastAsia"/>
-          <w:rtl/>
-        </w:rPr>
-        <w:t>شه</w:t>
-      </w:r>
-      <w:r>
-        <w:rPr>
-          <w:rtl/>
-        </w:rPr>
-        <w:t xml:space="preserve"> در حال ارسال باش</w:t>
-      </w:r>
-      <w:r>
-        <w:rPr>
-          <w:rFonts w:hint="cs"/>
-          <w:rtl/>
-        </w:rPr>
-        <w:t>ی</w:t>
-      </w:r>
-      <w:r>
-        <w:rPr>
-          <w:rFonts w:hint="eastAsia"/>
-          <w:rtl/>
-        </w:rPr>
-        <w:t>م</w:t>
-      </w:r>
-      <w:r>
-        <w:rPr>
-          <w:rtl/>
-        </w:rPr>
-        <w:t xml:space="preserve"> به ا</w:t>
-      </w:r>
-      <w:r>
-        <w:rPr>
-          <w:rFonts w:hint="cs"/>
-          <w:rtl/>
-        </w:rPr>
-        <w:t>ی</w:t>
-      </w:r>
-      <w:r>
-        <w:rPr>
-          <w:rFonts w:hint="eastAsia"/>
-          <w:rtl/>
-        </w:rPr>
-        <w:t>ن</w:t>
-      </w:r>
-      <w:r>
-        <w:rPr>
-          <w:rtl/>
-        </w:rPr>
-        <w:t xml:space="preserve"> شکل محاسبه م</w:t>
-      </w:r>
-      <w:r>
-        <w:rPr>
-          <w:rFonts w:hint="cs"/>
-          <w:rtl/>
-        </w:rPr>
-        <w:t>ی‌</w:t>
-      </w:r>
-      <w:r>
-        <w:rPr>
-          <w:rFonts w:hint="eastAsia"/>
-          <w:rtl/>
-        </w:rPr>
-        <w:t>شود</w:t>
-      </w:r>
-      <w:r>
-        <w:rPr>
-          <w:rtl/>
-        </w:rPr>
-        <w:t>:</w:t>
-      </w:r>
-    </w:p>
-    <w:p>
-      <w:pPr>
-        <w:pStyle w:val="Solution"/>
-      </w:pPr>
-      <m:oMathPara>
-        <m:oMath>
-          <m:sSubSup>
-            <m:sSubSupPr>
-              <m:ctrlPr>
-                <w:rPr>
-                  <w:rFonts w:ascii="Cambria Math" w:hAnsi="Cambria Math"/>
-                  <w:i/>
-                </w:rPr>
-              </m:ctrlPr>
-            </m:sSubSupPr>
-            <m:e>
-              <m:r>
-                <w:rPr>
-                  <w:rFonts w:ascii="Cambria Math" w:hAnsi="Cambria Math"/>
-                </w:rPr>
-                <m:t>w</m:t>
-              </m:r>
-            </m:e>
-            <m:sub>
-              <m:r>
-                <w:rPr>
-                  <w:rFonts w:ascii="Cambria Math" w:hAnsi="Cambria Math"/>
-                </w:rPr>
-                <m:t>s</m:t>
-              </m:r>
-            </m:sub>
-            <m:sup>
-              <m:r>
-                <w:rPr>
-                  <w:rFonts w:ascii="Cambria Math" w:hAnsi="Cambria Math"/>
-                </w:rPr>
-                <m:t>*</m:t>
-              </m:r>
-            </m:sup>
-          </m:sSubSup>
-          <m:r>
-            <w:rPr>
-              <w:rFonts w:ascii="Cambria Math" w:hAnsi="Cambria Math"/>
-            </w:rPr>
-            <m:t>=1+2a=1+2*2=5</m:t>
-          </m:r>
-        </m:oMath>
-      </m:oMathPara>
-    </w:p>
-    <w:p>
-      <w:pPr>
-        <w:pStyle w:val="Solution"/>
-        <w:rPr>
-          <w:rtl/>
-        </w:rPr>
-      </w:pPr>
-      <w:r>
-        <w:rPr>
-          <w:rFonts w:hint="eastAsia"/>
-          <w:rtl/>
-        </w:rPr>
-        <w:t>با</w:t>
-      </w:r>
-      <w:r>
-        <w:rPr>
-          <w:rtl/>
-        </w:rPr>
-        <w:t xml:space="preserve"> توجه به ا</w:t>
-      </w:r>
-      <w:r>
-        <w:rPr>
-          <w:rFonts w:hint="cs"/>
-          <w:rtl/>
-        </w:rPr>
-        <w:t>ی</w:t>
-      </w:r>
-      <w:r>
-        <w:rPr>
-          <w:rFonts w:hint="eastAsia"/>
-          <w:rtl/>
-        </w:rPr>
-        <w:t>ن</w:t>
-      </w:r>
-      <w:r>
-        <w:rPr>
-          <w:rtl/>
-        </w:rPr>
-        <w:t xml:space="preserve"> که اندازه پنجره فعل</w:t>
-      </w:r>
-      <w:r>
-        <w:rPr>
-          <w:rFonts w:hint="cs"/>
-          <w:rtl/>
-        </w:rPr>
-        <w:t>ی</w:t>
-      </w:r>
-      <w:r>
-        <w:rPr>
-          <w:rtl/>
-        </w:rPr>
-        <w:t xml:space="preserve"> از اندازه پنجره ا</w:t>
-      </w:r>
-      <w:r>
-        <w:rPr>
-          <w:rFonts w:hint="cs"/>
-          <w:rtl/>
-        </w:rPr>
-        <w:t>ی</w:t>
-      </w:r>
-      <w:r>
-        <w:rPr>
-          <w:rFonts w:hint="eastAsia"/>
-          <w:rtl/>
-        </w:rPr>
-        <w:t>ده‌آل</w:t>
-      </w:r>
-      <w:r>
-        <w:rPr>
-          <w:rtl/>
-        </w:rPr>
-        <w:t xml:space="preserve"> کمتر است لذا فقط به اندازه‌ا</w:t>
-      </w:r>
-      <w:r>
-        <w:rPr>
-          <w:rFonts w:hint="cs"/>
-          <w:rtl/>
-        </w:rPr>
-        <w:t>ی</w:t>
-      </w:r>
-      <w:r>
-        <w:rPr>
-          <w:rtl/>
-        </w:rPr>
-        <w:t xml:space="preserve"> که پنجره جا دارد قادر به ارسال هست</w:t>
-      </w:r>
-      <w:r>
-        <w:rPr>
-          <w:rFonts w:hint="cs"/>
-          <w:rtl/>
-        </w:rPr>
-        <w:t>ی</w:t>
-      </w:r>
-      <w:r>
-        <w:rPr>
-          <w:rFonts w:hint="eastAsia"/>
-          <w:rtl/>
-        </w:rPr>
-        <w:t>م</w:t>
-      </w:r>
-      <w:r>
-        <w:rPr>
-          <w:rtl/>
-        </w:rPr>
-        <w:t xml:space="preserve"> و بق</w:t>
-      </w:r>
-      <w:r>
-        <w:rPr>
-          <w:rFonts w:hint="cs"/>
-          <w:rtl/>
-        </w:rPr>
-        <w:t>ی</w:t>
-      </w:r>
-      <w:r>
-        <w:rPr>
-          <w:rFonts w:hint="eastAsia"/>
-          <w:rtl/>
-        </w:rPr>
-        <w:t>ه</w:t>
-      </w:r>
-      <w:r>
-        <w:rPr>
-          <w:rtl/>
-        </w:rPr>
-        <w:t xml:space="preserve"> زمان را با</w:t>
-      </w:r>
-      <w:r>
-        <w:rPr>
-          <w:rFonts w:hint="cs"/>
-          <w:rtl/>
-        </w:rPr>
-        <w:t>ی</w:t>
-      </w:r>
-      <w:r>
-        <w:rPr>
-          <w:rFonts w:hint="eastAsia"/>
-          <w:rtl/>
-        </w:rPr>
-        <w:t>د</w:t>
-      </w:r>
-      <w:r>
-        <w:rPr>
-          <w:rtl/>
-        </w:rPr>
-        <w:t xml:space="preserve"> منتظر در</w:t>
-      </w:r>
-      <w:r>
-        <w:rPr>
-          <w:rFonts w:hint="cs"/>
-          <w:rtl/>
-        </w:rPr>
-        <w:t>ی</w:t>
-      </w:r>
-      <w:r>
-        <w:rPr>
-          <w:rFonts w:hint="eastAsia"/>
-          <w:rtl/>
-        </w:rPr>
-        <w:t>افت</w:t>
-      </w:r>
-      <w:r>
-        <w:rPr>
-          <w:rtl/>
-        </w:rPr>
-        <w:t xml:space="preserve"> پ</w:t>
-      </w:r>
-      <w:r>
-        <w:rPr>
-          <w:rFonts w:hint="cs"/>
-          <w:rtl/>
-        </w:rPr>
-        <w:t>ی</w:t>
-      </w:r>
-      <w:r>
-        <w:rPr>
-          <w:rFonts w:hint="eastAsia"/>
-          <w:rtl/>
-        </w:rPr>
-        <w:t>ام‌ها</w:t>
-      </w:r>
-      <w:r>
-        <w:rPr>
-          <w:rFonts w:hint="cs"/>
-          <w:rtl/>
-        </w:rPr>
-        <w:t>ی</w:t>
-      </w:r>
-      <w:r>
-        <w:rPr>
-          <w:rtl/>
-        </w:rPr>
-        <w:t xml:space="preserve"> </w:t>
-      </w:r>
-      <w:r>
-        <w:t>ACK</w:t>
-      </w:r>
-      <w:r>
-        <w:rPr>
-          <w:rtl/>
-        </w:rPr>
-        <w:t xml:space="preserve"> بمان</w:t>
-      </w:r>
-      <w:r>
-        <w:rPr>
-          <w:rFonts w:hint="cs"/>
-          <w:rtl/>
-        </w:rPr>
-        <w:t>ی</w:t>
-      </w:r>
-      <w:r>
-        <w:rPr>
-          <w:rFonts w:hint="eastAsia"/>
-          <w:rtl/>
-        </w:rPr>
-        <w:t>م</w:t>
-      </w:r>
-      <w:r>
-        <w:rPr>
-          <w:rtl/>
-        </w:rPr>
-        <w:t xml:space="preserve"> تا بتوان</w:t>
-      </w:r>
-      <w:r>
-        <w:rPr>
-          <w:rFonts w:hint="cs"/>
-          <w:rtl/>
-        </w:rPr>
-        <w:t>ی</w:t>
-      </w:r>
-      <w:r>
-        <w:rPr>
-          <w:rFonts w:hint="eastAsia"/>
-          <w:rtl/>
-        </w:rPr>
-        <w:t>م</w:t>
-      </w:r>
-      <w:r>
-        <w:rPr>
-          <w:rtl/>
-        </w:rPr>
-        <w:t xml:space="preserve"> پنجره را حرکت ده</w:t>
-      </w:r>
-      <w:r>
-        <w:rPr>
-          <w:rFonts w:hint="cs"/>
-          <w:rtl/>
-        </w:rPr>
-        <w:t>ی</w:t>
-      </w:r>
-      <w:r>
-        <w:rPr>
-          <w:rFonts w:hint="eastAsia"/>
-          <w:rtl/>
-        </w:rPr>
-        <w:t>م</w:t>
-      </w:r>
-      <w:r>
-        <w:rPr>
-          <w:rtl/>
-        </w:rPr>
-        <w:t xml:space="preserve">. </w:t>
-      </w:r>
-      <w:r>
-        <w:rPr>
-          <w:rFonts w:hint="cs"/>
-          <w:rtl/>
-        </w:rPr>
-        <w:t xml:space="preserve">اگر اندازه‌ی پنجره فعلی را با </w:t>
-      </w:r>
-      <m:oMath>
-        <m:sSub>
-          <m:sSubPr>
-            <m:ctrlPr>
-              <w:rPr>
-                <w:rFonts w:ascii="Cambria Math" w:hAnsi="Cambria Math"/>
-                <w:i/>
-              </w:rPr>
-            </m:ctrlPr>
-          </m:sSubPr>
-          <m:e>
-            <m:r>
-              <w:rPr>
-                <w:rFonts w:ascii="Cambria Math" w:hAnsi="Cambria Math"/>
-              </w:rPr>
-              <m:t>w</m:t>
-            </m:r>
-          </m:e>
-          <m:sub>
-            <m:r>
-              <w:rPr>
-                <w:rFonts w:ascii="Cambria Math" w:hAnsi="Cambria Math"/>
-              </w:rPr>
-              <m:t>s</m:t>
-            </m:r>
-          </m:sub>
-        </m:sSub>
-      </m:oMath>
-      <w:r>
-        <w:rPr>
-          <w:rFonts w:eastAsiaTheme="minorEastAsia" w:hint="cs"/>
-          <w:rtl/>
-        </w:rPr>
-        <w:t xml:space="preserve"> و احتمال خطا را با </w:t>
-      </w:r>
-      <m:oMath>
-        <m:sSub>
-          <m:sSubPr>
-            <m:ctrlPr>
-              <w:rPr>
-                <w:rFonts w:ascii="Cambria Math" w:eastAsiaTheme="minorEastAsia" w:hAnsi="Cambria Math"/>
-                <w:i/>
-              </w:rPr>
-            </m:ctrlPr>
-          </m:sSubPr>
-          <m:e>
-            <m:r>
-              <w:rPr>
-                <w:rFonts w:ascii="Cambria Math" w:eastAsiaTheme="minorEastAsia" w:hAnsi="Cambria Math"/>
-              </w:rPr>
-              <m:t>p</m:t>
-            </m:r>
-          </m:e>
-          <m:sub>
-            <m:r>
-              <w:rPr>
-                <w:rFonts w:ascii="Cambria Math" w:eastAsiaTheme="minorEastAsia" w:hAnsi="Cambria Math"/>
-              </w:rPr>
-              <m:t>f</m:t>
-            </m:r>
-          </m:sub>
-        </m:sSub>
-      </m:oMath>
-      <w:r>
-        <w:rPr>
-          <w:rFonts w:eastAsiaTheme="minorEastAsia" w:hint="cs"/>
-          <w:rtl/>
-        </w:rPr>
-        <w:t xml:space="preserve"> نمایش دهیم،</w:t>
-      </w:r>
-      <w:r>
-        <w:rPr>
-          <w:rFonts w:hint="cs"/>
-          <w:rtl/>
-        </w:rPr>
-        <w:t xml:space="preserve"> </w:t>
-      </w:r>
-      <w:r>
-        <w:rPr>
-          <w:rtl/>
-        </w:rPr>
-        <w:t>با توجه ا</w:t>
-      </w:r>
-      <w:r>
-        <w:rPr>
-          <w:rFonts w:hint="cs"/>
-          <w:rtl/>
-        </w:rPr>
-        <w:t>ی</w:t>
-      </w:r>
-      <w:r>
-        <w:rPr>
-          <w:rFonts w:hint="eastAsia"/>
-          <w:rtl/>
-        </w:rPr>
-        <w:t>ن</w:t>
-      </w:r>
-      <w:r>
-        <w:rPr>
-          <w:rtl/>
-        </w:rPr>
-        <w:t xml:space="preserve"> توض</w:t>
-      </w:r>
-      <w:r>
-        <w:rPr>
-          <w:rFonts w:hint="cs"/>
-          <w:rtl/>
-        </w:rPr>
-        <w:t>ی</w:t>
-      </w:r>
-      <w:r>
-        <w:rPr>
-          <w:rFonts w:hint="eastAsia"/>
-          <w:rtl/>
-        </w:rPr>
-        <w:t>حات</w:t>
-      </w:r>
-      <w:r>
-        <w:rPr>
-          <w:rtl/>
-        </w:rPr>
-        <w:t xml:space="preserve"> بهره‌رو</w:t>
-      </w:r>
-      <w:r>
-        <w:rPr>
-          <w:rFonts w:hint="cs"/>
-          <w:rtl/>
-        </w:rPr>
-        <w:t>ی</w:t>
-      </w:r>
-      <w:r>
-        <w:rPr>
-          <w:rtl/>
-        </w:rPr>
-        <w:t xml:space="preserve"> به شکل ز</w:t>
-      </w:r>
-      <w:r>
-        <w:rPr>
-          <w:rFonts w:hint="cs"/>
-          <w:rtl/>
-        </w:rPr>
-        <w:t>ی</w:t>
-      </w:r>
-      <w:r>
-        <w:rPr>
-          <w:rFonts w:hint="eastAsia"/>
-          <w:rtl/>
-        </w:rPr>
-        <w:t>ر</w:t>
-      </w:r>
-      <w:r>
-        <w:rPr>
-          <w:rtl/>
-        </w:rPr>
-        <w:t xml:space="preserve"> محاسب</w:t>
-      </w:r>
-      <w:r>
-        <w:rPr>
-          <w:rFonts w:hint="eastAsia"/>
-          <w:rtl/>
-        </w:rPr>
-        <w:t>ه</w:t>
-      </w:r>
-      <w:r>
-        <w:rPr>
-          <w:rtl/>
-        </w:rPr>
-        <w:t xml:space="preserve"> م</w:t>
-      </w:r>
-      <w:r>
-        <w:rPr>
-          <w:rFonts w:hint="cs"/>
-          <w:rtl/>
-        </w:rPr>
-        <w:t>ی‌</w:t>
-      </w:r>
-      <w:r>
-        <w:rPr>
-          <w:rFonts w:hint="eastAsia"/>
-          <w:rtl/>
-        </w:rPr>
-        <w:t>شود</w:t>
-      </w:r>
-      <w:r>
-        <w:rPr>
-          <w:rtl/>
-        </w:rPr>
-        <w:t>:</w:t>
-      </w:r>
-    </w:p>
-    <w:p>
-      <w:pPr>
-        <w:pStyle w:val="Solution"/>
-      </w:pPr>
-      <m:oMathPara>
-        <m:oMath>
-          <m:r>
-            <w:rPr>
-              <w:rFonts w:ascii="Cambria Math" w:hAnsi="Cambria Math"/>
-            </w:rPr>
-            <m:t>UGBN=(1-</m:t>
-          </m:r>
-          <m:sSub>
-            <m:sSubPr>
-              <m:ctrlPr>
-                <w:rPr>
-                  <w:rFonts w:ascii="Cambria Math" w:hAnsi="Cambria Math"/>
-                  <w:i/>
-                </w:rPr>
-              </m:ctrlPr>
-            </m:sSubPr>
-            <m:e>
-              <m:r>
-                <w:rPr>
-                  <w:rFonts w:ascii="Cambria Math" w:hAnsi="Cambria Math"/>
-                </w:rPr>
-                <m:t>p</m:t>
-              </m:r>
-            </m:e>
-            <m:sub>
-              <m:r>
-                <w:rPr>
-                  <w:rFonts w:ascii="Cambria Math" w:hAnsi="Cambria Math"/>
-                </w:rPr>
-                <m:t>f</m:t>
-              </m:r>
-            </m:sub>
-          </m:sSub>
-          <m:r>
-            <w:rPr>
-              <w:rFonts w:ascii="Cambria Math" w:hAnsi="Cambria Math"/>
-            </w:rPr>
-            <m:t>)(</m:t>
-          </m:r>
-          <m:f>
-            <m:fPr>
-              <m:ctrlPr>
-                <w:rPr>
-                  <w:rFonts w:ascii="Cambria Math" w:hAnsi="Cambria Math"/>
-                  <w:i/>
-                </w:rPr>
-              </m:ctrlPr>
-            </m:fPr>
-            <m:num>
-              <m:sSub>
-                <m:sSubPr>
-                  <m:ctrlPr>
-                    <w:rPr>
-                      <w:rFonts w:ascii="Cambria Math" w:hAnsi="Cambria Math"/>
-                      <w:i/>
-                    </w:rPr>
-                  </m:ctrlPr>
-                </m:sSubPr>
-                <m:e>
-                  <m:r>
-                    <w:rPr>
-                      <w:rFonts w:ascii="Cambria Math" w:hAnsi="Cambria Math"/>
-                    </w:rPr>
-                    <m:t>w</m:t>
-                  </m:r>
-                </m:e>
-                <m:sub>
-                  <m:r>
-                    <w:rPr>
-                      <w:rFonts w:ascii="Cambria Math" w:hAnsi="Cambria Math"/>
-                    </w:rPr>
-                    <m:t>s</m:t>
-                  </m:r>
-                </m:sub>
-              </m:sSub>
-            </m:num>
-            <m:den>
-              <m:sSubSup>
-                <m:sSubSupPr>
-                  <m:ctrlPr>
-                    <w:rPr>
-                      <w:rFonts w:ascii="Cambria Math" w:hAnsi="Cambria Math"/>
-                      <w:i/>
-                    </w:rPr>
-                  </m:ctrlPr>
-                </m:sSubSupPr>
-                <m:e>
-                  <m:r>
-                    <w:rPr>
-                      <w:rFonts w:ascii="Cambria Math" w:hAnsi="Cambria Math"/>
-                    </w:rPr>
-                    <m:t>w</m:t>
-                  </m:r>
-                </m:e>
-                <m:sub>
-                  <m:r>
-                    <w:rPr>
-                      <w:rFonts w:ascii="Cambria Math" w:hAnsi="Cambria Math"/>
-                    </w:rPr>
-                    <m:t>s</m:t>
-                  </m:r>
-                </m:sub>
-                <m:sup>
-                  <m:r>
-                    <w:rPr>
-                      <w:rFonts w:ascii="Cambria Math" w:hAnsi="Cambria Math"/>
-                    </w:rPr>
-                    <m:t>*</m:t>
-                  </m:r>
-                </m:sup>
-              </m:sSubSup>
-            </m:den>
-          </m:f>
-          <m:r>
-            <w:rPr>
-              <w:rFonts w:ascii="Cambria Math" w:hAnsi="Cambria Math"/>
-            </w:rPr>
-            <m:t>)(1-H/L)/(1+</m:t>
-          </m:r>
-          <m:d>
-            <m:dPr>
-              <m:ctrlPr>
-                <w:rPr>
-                  <w:rFonts w:ascii="Cambria Math" w:hAnsi="Cambria Math"/>
-                  <w:i/>
-                </w:rPr>
-              </m:ctrlPr>
-            </m:dPr>
-            <m:e>
-              <m:sSub>
-                <m:sSubPr>
-                  <m:ctrlPr>
-                    <w:rPr>
-                      <w:rFonts w:ascii="Cambria Math" w:hAnsi="Cambria Math"/>
-                      <w:i/>
-                    </w:rPr>
-                  </m:ctrlPr>
-                </m:sSubPr>
-                <m:e>
-                  <m:r>
-                    <w:rPr>
-                      <w:rFonts w:ascii="Cambria Math" w:hAnsi="Cambria Math"/>
-                    </w:rPr>
-                    <m:t>w</m:t>
-                  </m:r>
-                </m:e>
-                <m:sub>
-                  <m:r>
-                    <w:rPr>
-                      <w:rFonts w:ascii="Cambria Math" w:hAnsi="Cambria Math"/>
-                    </w:rPr>
-                    <m:t>s</m:t>
-                  </m:r>
-                </m:sub>
-              </m:sSub>
-              <m:r>
-                <w:rPr>
-                  <w:rFonts w:ascii="Cambria Math" w:hAnsi="Cambria Math"/>
-                </w:rPr>
-                <m:t>-1</m:t>
-              </m:r>
-            </m:e>
-          </m:d>
-          <m:sSub>
-            <m:sSubPr>
-              <m:ctrlPr>
-                <w:rPr>
-                  <w:rFonts w:ascii="Cambria Math" w:hAnsi="Cambria Math"/>
-                  <w:i/>
-                </w:rPr>
-              </m:ctrlPr>
-            </m:sSubPr>
-            <m:e>
-              <m:r>
-                <w:rPr>
-                  <w:rFonts w:ascii="Cambria Math" w:hAnsi="Cambria Math"/>
-                </w:rPr>
-                <m:t>p</m:t>
-              </m:r>
-            </m:e>
-            <m:sub>
-              <m:r>
-                <w:rPr>
-                  <w:rFonts w:ascii="Cambria Math" w:hAnsi="Cambria Math"/>
-                </w:rPr>
-                <m:t>f</m:t>
-              </m:r>
-            </m:sub>
-          </m:sSub>
-          <m:r>
-            <w:rPr>
-              <w:rFonts w:ascii="Cambria Math" w:hAnsi="Cambria Math"/>
-            </w:rPr>
-            <m:t>)</m:t>
-          </m:r>
-        </m:oMath>
-      </m:oMathPara>
-    </w:p>
-    <w:p>
-      <w:pPr>
-        <w:pStyle w:val="Solution"/>
-        <w:bidi w:val="0"/>
-        <w:jc w:val="center"/>
-        <w:rPr>
-          <w:rtl/>
-        </w:rPr>
-      </w:pPr>
-      <m:oMathPara>
-        <m:oMath>
-          <m:r>
-            <m:rPr>
-              <m:sty m:val="p"/>
-            </m:rPr>
-            <w:rPr>
-              <w:rFonts w:ascii="Cambria Math" w:hAnsi="Cambria Math"/>
-              <w:rtl/>
-            </w:rPr>
-            <m:t>0.95</m:t>
-          </m:r>
-          <m:r>
-            <m:rPr>
-              <m:sty m:val="p"/>
-            </m:rPr>
-            <w:rPr>
-              <w:rFonts w:ascii="Cambria Math" w:hAnsi="Cambria Math" w:cs="Cambria Math" w:hint="cs"/>
-              <w:rtl/>
-            </w:rPr>
-            <m:t>*</m:t>
-          </m:r>
-          <m:r>
-            <m:rPr>
-              <m:sty m:val="p"/>
-            </m:rPr>
-            <w:rPr>
-              <w:rFonts w:ascii="Cambria Math" w:hAnsi="Cambria Math"/>
-              <w:rtl/>
-            </w:rPr>
-            <m:t>0.6</m:t>
-          </m:r>
-          <m:r>
-            <m:rPr>
-              <m:sty m:val="p"/>
-            </m:rPr>
-            <w:rPr>
-              <w:rFonts w:ascii="Cambria Math" w:hAnsi="Cambria Math" w:cs="Cambria Math" w:hint="cs"/>
-              <w:rtl/>
-            </w:rPr>
-            <m:t>*</m:t>
-          </m:r>
-          <m:r>
-            <m:rPr>
-              <m:sty m:val="p"/>
-            </m:rPr>
-            <w:rPr>
-              <w:rFonts w:ascii="Cambria Math" w:hAnsi="Cambria Math"/>
-              <w:rtl/>
-            </w:rPr>
-            <m:t>0.9</m:t>
-          </m:r>
-          <m:r>
-            <m:rPr>
-              <m:sty m:val="p"/>
-            </m:rPr>
-            <w:rPr>
-              <w:rFonts w:ascii="Cambria Math" w:hAnsi="Cambria Math" w:cs="Cambria Math" w:hint="cs"/>
-              <w:rtl/>
-            </w:rPr>
-            <m:t>*</m:t>
-          </m:r>
-          <m:r>
-            <m:rPr>
-              <m:sty m:val="p"/>
-            </m:rPr>
-            <w:rPr>
-              <w:rFonts w:ascii="Cambria Math" w:hAnsi="Cambria Math"/>
-              <w:rtl/>
-            </w:rPr>
-            <m:t>(1/1.1)=46.6%</m:t>
-          </m:r>
-        </m:oMath>
-      </m:oMathPara>
-    </w:p>
-    <w:p>
-      <w:pPr>
-        <w:rPr>
-          <w:rFonts w:eastAsiaTheme="minorEastAsia"/>
-        </w:rPr>
-      </w:pPr>
     </w:p>
     <w:sectPr>
       <w:headerReference w:type="even" r:id="rId9"/>
@@ -20606,7 +20907,29 @@
         <w:rtl/>
         <w:lang w:bidi="fa-IR"/>
       </w:rPr>
-      <w:t>درس شبکه‌های کامپیوتری</w:t>
+      <w:t xml:space="preserve">درس </w:t>
+    </w:r>
+    <w:proofErr w:type="spellStart"/>
+    <w:r>
+      <w:rPr>
+        <w:rFonts w:ascii="IranNastaliq" w:hAnsi="IranNastaliq" w:cs="IranNastaliq"/>
+        <w:sz w:val="36"/>
+        <w:szCs w:val="36"/>
+        <w:rtl/>
+        <w:lang w:bidi="fa-IR"/>
+      </w:rPr>
+      <w:t>شبکه‌های</w:t>
+    </w:r>
+    <w:proofErr w:type="spellEnd"/>
+    <w:r>
+      <w:rPr>
+        <w:rFonts w:ascii="IranNastaliq" w:hAnsi="IranNastaliq" w:cs="IranNastaliq"/>
+        <w:sz w:val="36"/>
+        <w:szCs w:val="36"/>
+        <w:rtl/>
+        <w:lang w:bidi="fa-IR"/>
+      </w:rPr>
+      <w:t xml:space="preserve"> کامپیوتری</w:t>
     </w:r>
     <w:r>
       <w:rPr>
@@ -20616,7 +20939,18 @@
         <w:rtl/>
         <w:lang w:bidi="fa-IR"/>
       </w:rPr>
-      <w:t>، نیم</w:t>
+      <w:t xml:space="preserve">، </w:t>
+    </w:r>
+    <w:proofErr w:type="spellStart"/>
+    <w:r>
+      <w:rPr>
+        <w:rFonts w:ascii="IranNastaliq" w:hAnsi="IranNastaliq" w:cs="IranNastaliq" w:hint="cs"/>
+        <w:sz w:val="36"/>
+        <w:szCs w:val="36"/>
+        <w:rtl/>
+        <w:lang w:bidi="fa-IR"/>
+      </w:rPr>
+      <w:t>نیم</w:t>
     </w:r>
     <w:r>
       <w:rPr>
@@ -20636,7 +20970,18 @@
         <w:rtl/>
         <w:lang w:bidi="fa-IR"/>
       </w:rPr>
-      <w:t>سال  دوم تحصیلی ۹۹-۹۸</w:t>
+      <w:t>سال</w:t>
+    </w:r>
+    <w:proofErr w:type="spellEnd"/>
+    <w:r>
+      <w:rPr>
+        <w:rFonts w:ascii="IranNastaliq" w:hAnsi="IranNastaliq" w:cs="IranNastaliq" w:hint="cs"/>
+        <w:sz w:val="36"/>
+        <w:szCs w:val="36"/>
+        <w:rtl/>
+        <w:lang w:bidi="fa-IR"/>
+      </w:rPr>
+      <w:t xml:space="preserve">  دوم تحصیلی ۹۹-۹۸</w:t>
     </w:r>
   </w:p>
   <w:p>
@@ -21400,7 +21745,25 @@
         <w:rtl/>
         <w:lang w:bidi="fa-IR"/>
       </w:rPr>
-      <w:t xml:space="preserve"> بسمه تعالی</w:t>
+      <w:t xml:space="preserve"> </w:t>
+    </w:r>
+    <w:proofErr w:type="spellStart"/>
+    <w:r>
+      <w:rPr>
+        <w:rFonts w:ascii="IranNastaliq" w:hAnsi="IranNastaliq" w:cs="IranNastaliq"/>
+        <w:rtl/>
+        <w:lang w:bidi="fa-IR"/>
+      </w:rPr>
+      <w:t>بسمه</w:t>
+    </w:r>
+    <w:proofErr w:type="spellEnd"/>
+    <w:r>
+      <w:rPr>
+        <w:rFonts w:ascii="IranNastaliq" w:hAnsi="IranNastaliq" w:cs="IranNastaliq"/>
+        <w:rtl/>
+        <w:lang w:bidi="fa-IR"/>
+      </w:rPr>
+      <w:t xml:space="preserve"> تعالی</w:t>
     </w:r>
   </w:p>
   <w:p>
@@ -25249,100 +25612,6 @@
                               </w:p>
                             </w:tc>
                           </w:tr>
-                          <w:tr>
-                            <w:trPr>
-                              <w:trHeight w:hRule="exact" w:val="242"/>
-                            </w:trPr>
-                            <w:tc>
-                              <w:tcPr>
-                                <w:tcW w:w="590" w:type="dxa"/>
-                                <w:tcBorders>
-                                  <w:top w:val="single" w:sz="4" w:space="0" w:color="auto"/>
-                                  <w:left w:val="single" w:sz="4" w:space="0" w:color="auto"/>
-                                  <w:bottom w:val="single" w:sz="4" w:space="0" w:color="auto"/>
-                                  <w:right w:val="single" w:sz="4" w:space="0" w:color="auto"/>
-                                </w:tcBorders>
-                                <w:vAlign w:val="center"/>
-                              </w:tcPr>
-                              <w:p>
-                                <w:pPr>
-                                  <w:spacing w:after="0" w:line="216" w:lineRule="auto"/>
-                                  <w:suppressOverlap/>
-                                  <w:jc w:val="center"/>
-                                  <w:rPr>
-                                    <w:b/>
-                                    <w:bCs/>
-                                    <w:sz w:val="20"/>
-                                    <w:szCs w:val="20"/>
-                                    <w:rtl/>
-                                  </w:rPr>
-                                </w:pPr>
-                                <w:r>
-                                  <w:rPr>
-                                    <w:rFonts w:hint="cs"/>
-                                    <w:b/>
-                                    <w:bCs/>
-                                    <w:sz w:val="20"/>
-                                    <w:szCs w:val="20"/>
-                                    <w:rtl/>
-                                  </w:rPr>
-                                  <w:t>۱۹</w:t>
-                                </w:r>
-                              </w:p>
-                            </w:tc>
-                            <w:tc>
-                              <w:tcPr>
-                                <w:tcW w:w="716" w:type="dxa"/>
-                                <w:tcBorders>
-                                  <w:top w:val="single" w:sz="4" w:space="0" w:color="auto"/>
-                                  <w:left w:val="single" w:sz="4" w:space="0" w:color="auto"/>
-                                  <w:bottom w:val="single" w:sz="4" w:space="0" w:color="auto"/>
-                                  <w:right w:val="single" w:sz="4" w:space="0" w:color="auto"/>
-                                </w:tcBorders>
-                                <w:vAlign w:val="center"/>
-                              </w:tcPr>
-                              <w:p>
-                                <w:pPr>
-                                  <w:spacing w:after="0" w:line="216" w:lineRule="auto"/>
-                                  <w:suppressOverlap/>
-                                  <w:jc w:val="center"/>
-                                  <w:rPr>
-                                    <w:b/>
-                                    <w:bCs/>
-                                    <w:sz w:val="18"/>
-                                    <w:szCs w:val="18"/>
-                                    <w:rtl/>
-                                  </w:rPr>
-                                </w:pPr>
-                              </w:p>
-                            </w:tc>
-                            <w:tc>
-                              <w:tcPr>
-                                <w:tcW w:w="1796" w:type="dxa"/>
-                                <w:tcBorders>
-                                  <w:top w:val="nil"/>
-                                  <w:left w:val="single" w:sz="4" w:space="0" w:color="auto"/>
-                                  <w:bottom w:val="nil"/>
-                                  <w:right w:val="single" w:sz="4" w:space="0" w:color="auto"/>
-                                </w:tcBorders>
-                                <w:vAlign w:val="center"/>
-                              </w:tcPr>
-                              <w:p>
-                                <w:pPr>
-                                  <w:spacing w:after="0" w:line="216" w:lineRule="auto"/>
-                                  <w:suppressOverlap/>
-                                  <w:jc w:val="center"/>
-                                  <w:rPr>
-                                    <w:b/>
-                                    <w:bCs/>
-                                    <w:sz w:val="18"/>
-                                    <w:szCs w:val="18"/>
-                                    <w:rtl/>
-                                  </w:rPr>
-                                </w:pPr>
-                              </w:p>
-                            </w:tc>
-                          </w:tr>
                         </w:tbl>
                         <w:p/>
                       </w:txbxContent>
@@ -26246,100 +26515,6 @@
                         </w:p>
                       </w:tc>
                     </w:tr>
-                    <w:tr>
-                      <w:trPr>
-                        <w:trHeight w:hRule="exact" w:val="242"/>
-                      </w:trPr>
-                      <w:tc>
-                        <w:tcPr>
-                          <w:tcW w:w="590" w:type="dxa"/>
-                          <w:tcBorders>
-                            <w:top w:val="single" w:sz="4" w:space="0" w:color="auto"/>
-                            <w:left w:val="single" w:sz="4" w:space="0" w:color="auto"/>
-                            <w:bottom w:val="single" w:sz="4" w:space="0" w:color="auto"/>
-                            <w:right w:val="single" w:sz="4" w:space="0" w:color="auto"/>
-                          </w:tcBorders>
-                          <w:vAlign w:val="center"/>
-                        </w:tcPr>
-                        <w:p>
-                          <w:pPr>
-                            <w:spacing w:after="0" w:line="216" w:lineRule="auto"/>
-                            <w:suppressOverlap/>
-                            <w:jc w:val="center"/>
-                            <w:rPr>
-                              <w:b/>
-                              <w:bCs/>
-                              <w:sz w:val="20"/>
-                              <w:szCs w:val="20"/>
-                              <w:rtl/>
-                            </w:rPr>
-                          </w:pPr>
-                          <w:r>
-                            <w:rPr>
-                              <w:rFonts w:hint="cs"/>
-                              <w:b/>
-                              <w:bCs/>
-                              <w:sz w:val="20"/>
-                              <w:szCs w:val="20"/>
-                              <w:rtl/>
-                            </w:rPr>
-                            <w:t>۱۹</w:t>
-                          </w:r>
-                        </w:p>
-                      </w:tc>
-                      <w:tc>
-                        <w:tcPr>
-                          <w:tcW w:w="716" w:type="dxa"/>
-                          <w:tcBorders>
-                            <w:top w:val="single" w:sz="4" w:space="0" w:color="auto"/>
-                            <w:left w:val="single" w:sz="4" w:space="0" w:color="auto"/>
-                            <w:bottom w:val="single" w:sz="4" w:space="0" w:color="auto"/>
-                            <w:right w:val="single" w:sz="4" w:space="0" w:color="auto"/>
-                          </w:tcBorders>
-                          <w:vAlign w:val="center"/>
-                        </w:tcPr>
-                        <w:p>
-                          <w:pPr>
-                            <w:spacing w:after="0" w:line="216" w:lineRule="auto"/>
-                            <w:suppressOverlap/>
-                            <w:jc w:val="center"/>
-                            <w:rPr>
-                              <w:b/>
-                              <w:bCs/>
-                              <w:sz w:val="18"/>
-                              <w:szCs w:val="18"/>
-                              <w:rtl/>
-                            </w:rPr>
-                          </w:pPr>
-                        </w:p>
-                      </w:tc>
-                      <w:tc>
-                        <w:tcPr>
-                          <w:tcW w:w="1796" w:type="dxa"/>
-                          <w:tcBorders>
-                            <w:top w:val="nil"/>
-                            <w:left w:val="single" w:sz="4" w:space="0" w:color="auto"/>
-                            <w:bottom w:val="nil"/>
-                            <w:right w:val="single" w:sz="4" w:space="0" w:color="auto"/>
-                          </w:tcBorders>
-                          <w:vAlign w:val="center"/>
-                        </w:tcPr>
-                        <w:p>
-                          <w:pPr>
-                            <w:spacing w:after="0" w:line="216" w:lineRule="auto"/>
-                            <w:suppressOverlap/>
-                            <w:jc w:val="center"/>
-                            <w:rPr>
-                              <w:b/>
-                              <w:bCs/>
-                              <w:sz w:val="18"/>
-                              <w:szCs w:val="18"/>
-                              <w:rtl/>
-                            </w:rPr>
-                          </w:pPr>
-                        </w:p>
-                      </w:tc>
-                    </w:tr>
                   </w:tbl>
                   <w:p/>
                 </w:txbxContent>
@@ -26381,7 +26556,29 @@
         <w:rtl/>
         <w:lang w:bidi="fa-IR"/>
       </w:rPr>
-      <w:t>درس شبکه‌های کامپیوتری</w:t>
+      <w:t xml:space="preserve">درس </w:t>
+    </w:r>
+    <w:proofErr w:type="spellStart"/>
+    <w:r>
+      <w:rPr>
+        <w:rFonts w:ascii="IranNastaliq" w:hAnsi="IranNastaliq" w:cs="IranNastaliq"/>
+        <w:sz w:val="32"/>
+        <w:szCs w:val="32"/>
+        <w:rtl/>
+        <w:lang w:bidi="fa-IR"/>
+      </w:rPr>
+      <w:t>شبکه‌های</w:t>
+    </w:r>
+    <w:proofErr w:type="spellEnd"/>
+    <w:r>
+      <w:rPr>
+        <w:rFonts w:ascii="IranNastaliq" w:hAnsi="IranNastaliq" w:cs="IranNastaliq"/>
+        <w:sz w:val="32"/>
+        <w:szCs w:val="32"/>
+        <w:rtl/>
+        <w:lang w:bidi="fa-IR"/>
+      </w:rPr>
+      <w:t xml:space="preserve"> کامپیوتری</w:t>
     </w:r>
     <w:r>
       <w:rPr>
@@ -26391,7 +26588,18 @@
         <w:rtl/>
         <w:lang w:bidi="fa-IR"/>
       </w:rPr>
-      <w:t xml:space="preserve"> ،  نیم</w:t>
+      <w:t xml:space="preserve"> ،  </w:t>
+    </w:r>
+    <w:proofErr w:type="spellStart"/>
+    <w:r>
+      <w:rPr>
+        <w:rFonts w:ascii="IranNastaliq" w:hAnsi="IranNastaliq" w:cs="IranNastaliq" w:hint="cs"/>
+        <w:sz w:val="32"/>
+        <w:szCs w:val="32"/>
+        <w:rtl/>
+        <w:lang w:bidi="fa-IR"/>
+      </w:rPr>
+      <w:t>نیم</w:t>
     </w:r>
     <w:r>
       <w:rPr>
@@ -26411,7 +26619,18 @@
         <w:rtl/>
         <w:lang w:bidi="fa-IR"/>
       </w:rPr>
-      <w:t xml:space="preserve">سال </w:t>
+      <w:t>سال</w:t>
+    </w:r>
+    <w:proofErr w:type="spellEnd"/>
+    <w:r>
+      <w:rPr>
+        <w:rFonts w:ascii="IranNastaliq" w:hAnsi="IranNastaliq" w:cs="IranNastaliq" w:hint="cs"/>
+        <w:sz w:val="32"/>
+        <w:szCs w:val="32"/>
+        <w:rtl/>
+        <w:lang w:bidi="fa-IR"/>
+      </w:rPr>
+      <w:t xml:space="preserve"> </w:t>
     </w:r>
     <w:r>
       <w:rPr>
@@ -26875,7 +27094,7 @@
         <v:path o:extrusionok="f" gradientshapeok="t" o:connecttype="rect"/>
         <o:lock v:ext="edit" aspectratio="t"/>
       </v:shapetype>
-      <v:shape id="_x0000_i1191" type="#_x0000_t75" style="width:11.25pt;height:11.25pt" o:bullet="t">
+      <v:shape id="_x0000_i1590" type="#_x0000_t75" style="width:14.4pt;height:14.4pt" o:bullet="t">
         <v:imagedata r:id="rId1" o:title="mso4629"/>
       </v:shape>
     </w:pict>

</xml_diff>